<commit_message>
add to and from sql to lecture info
</commit_message>
<xml_diff>
--- a/Data Science for Intelligence Analysis with Python.docx
+++ b/Data Science for Intelligence Analysis with Python.docx
@@ -2056,6 +2056,35 @@
           <w:szCs w:val="24"/>
         </w:rPr>
         <w:lastRenderedPageBreak/>
+        <w:t xml:space="preserve">From </w:t>
+      </w:r>
+      <w:proofErr w:type="spellStart"/>
+      <w:r>
+        <w:rPr>
+          <w:sz w:val="24"/>
+          <w:szCs w:val="24"/>
+        </w:rPr>
+        <w:t>sql</w:t>
+      </w:r>
+      <w:proofErr w:type="spellEnd"/>
+    </w:p>
+    <w:p>
+      <w:pPr>
+        <w:pStyle w:val="ListParagraph"/>
+        <w:numPr>
+          <w:ilvl w:val="1"/>
+          <w:numId w:val="1"/>
+        </w:numPr>
+        <w:rPr>
+          <w:sz w:val="24"/>
+          <w:szCs w:val="24"/>
+        </w:rPr>
+      </w:pPr>
+      <w:r>
+        <w:rPr>
+          <w:sz w:val="24"/>
+          <w:szCs w:val="24"/>
+        </w:rPr>
         <w:t>Manually</w:t>
       </w:r>
     </w:p>
@@ -2287,6 +2316,50 @@
           <w:szCs w:val="24"/>
         </w:rPr>
         <w:t>To_csv</w:t>
+      </w:r>
+      <w:proofErr w:type="spellEnd"/>
+    </w:p>
+    <w:p>
+      <w:pPr>
+        <w:pStyle w:val="ListParagraph"/>
+        <w:numPr>
+          <w:ilvl w:val="1"/>
+          <w:numId w:val="1"/>
+        </w:numPr>
+        <w:rPr>
+          <w:sz w:val="24"/>
+          <w:szCs w:val="24"/>
+        </w:rPr>
+      </w:pPr>
+      <w:proofErr w:type="spellStart"/>
+      <w:r>
+        <w:rPr>
+          <w:sz w:val="24"/>
+          <w:szCs w:val="24"/>
+        </w:rPr>
+        <w:t>To_sql</w:t>
+      </w:r>
+      <w:proofErr w:type="spellEnd"/>
+    </w:p>
+    <w:p>
+      <w:pPr>
+        <w:pStyle w:val="ListParagraph"/>
+        <w:numPr>
+          <w:ilvl w:val="2"/>
+          <w:numId w:val="1"/>
+        </w:numPr>
+        <w:rPr>
+          <w:sz w:val="24"/>
+          <w:szCs w:val="24"/>
+        </w:rPr>
+      </w:pPr>
+      <w:proofErr w:type="spellStart"/>
+      <w:r>
+        <w:rPr>
+          <w:sz w:val="24"/>
+          <w:szCs w:val="24"/>
+        </w:rPr>
+        <w:t>If_exists</w:t>
       </w:r>
       <w:proofErr w:type="spellEnd"/>
     </w:p>
@@ -2783,6 +2856,7 @@
           <w:sz w:val="24"/>
           <w:szCs w:val="24"/>
         </w:rPr>
+        <w:lastRenderedPageBreak/>
         <w:t>Combining conditions with and/or</w:t>
       </w:r>
     </w:p>
@@ -2843,75 +2917,925 @@
           <w:sz w:val="24"/>
           <w:szCs w:val="24"/>
         </w:rPr>
+        <w:t>Merging/joining/concatenating</w:t>
+      </w:r>
+    </w:p>
+    <w:p>
+      <w:pPr>
+        <w:pStyle w:val="ListParagraph"/>
+        <w:numPr>
+          <w:ilvl w:val="0"/>
+          <w:numId w:val="1"/>
+        </w:numPr>
+        <w:rPr>
+          <w:sz w:val="24"/>
+          <w:szCs w:val="24"/>
+        </w:rPr>
+      </w:pPr>
+      <w:r>
+        <w:rPr>
+          <w:sz w:val="24"/>
+          <w:szCs w:val="24"/>
+        </w:rPr>
+        <w:t>Removing Duplicates</w:t>
+      </w:r>
+    </w:p>
+    <w:p>
+      <w:pPr>
+        <w:pStyle w:val="ListParagraph"/>
+        <w:numPr>
+          <w:ilvl w:val="0"/>
+          <w:numId w:val="1"/>
+        </w:numPr>
+        <w:rPr>
+          <w:sz w:val="24"/>
+          <w:szCs w:val="24"/>
+        </w:rPr>
+      </w:pPr>
+      <w:r>
+        <w:rPr>
+          <w:sz w:val="24"/>
+          <w:szCs w:val="24"/>
+        </w:rPr>
+        <w:t>Melt</w:t>
+      </w:r>
+    </w:p>
+    <w:p>
+      <w:pPr>
+        <w:pStyle w:val="ListParagraph"/>
+        <w:numPr>
+          <w:ilvl w:val="1"/>
+          <w:numId w:val="1"/>
+        </w:numPr>
+        <w:rPr>
+          <w:sz w:val="24"/>
+          <w:szCs w:val="24"/>
+        </w:rPr>
+      </w:pPr>
+      <w:r>
+        <w:rPr>
+          <w:sz w:val="24"/>
+          <w:szCs w:val="24"/>
+        </w:rPr>
+        <w:t>Pivot</w:t>
+      </w:r>
+    </w:p>
+    <w:p>
+      <w:pPr>
+        <w:pStyle w:val="ListParagraph"/>
+        <w:numPr>
+          <w:ilvl w:val="0"/>
+          <w:numId w:val="1"/>
+        </w:numPr>
+        <w:rPr>
+          <w:sz w:val="24"/>
+          <w:szCs w:val="24"/>
+        </w:rPr>
+      </w:pPr>
+      <w:r>
+        <w:rPr>
+          <w:sz w:val="24"/>
+          <w:szCs w:val="24"/>
+        </w:rPr>
+        <w:t>Apply</w:t>
+      </w:r>
+    </w:p>
+    <w:p>
+      <w:pPr>
+        <w:pStyle w:val="ListParagraph"/>
+        <w:numPr>
+          <w:ilvl w:val="1"/>
+          <w:numId w:val="1"/>
+        </w:numPr>
+        <w:rPr>
+          <w:sz w:val="24"/>
+          <w:szCs w:val="24"/>
+        </w:rPr>
+      </w:pPr>
+      <w:r>
+        <w:rPr>
+          <w:sz w:val="24"/>
+          <w:szCs w:val="24"/>
+        </w:rPr>
+        <w:t>Lambda functions</w:t>
+      </w:r>
+    </w:p>
+    <w:p>
+      <w:pPr>
+        <w:rPr>
+          <w:sz w:val="24"/>
+          <w:szCs w:val="24"/>
+        </w:rPr>
+      </w:pPr>
+    </w:p>
+    <w:p>
+      <w:pPr>
+        <w:rPr>
+          <w:sz w:val="24"/>
+          <w:szCs w:val="24"/>
+        </w:rPr>
+      </w:pPr>
+      <w:r>
+        <w:rPr>
+          <w:sz w:val="24"/>
+          <w:szCs w:val="24"/>
+        </w:rPr>
+        <w:t xml:space="preserve">Module 6: Working with Missing Values (10 minutes lecture, </w:t>
+      </w:r>
+      <w:proofErr w:type="gramStart"/>
+      <w:r>
+        <w:rPr>
+          <w:sz w:val="24"/>
+          <w:szCs w:val="24"/>
+        </w:rPr>
+        <w:t>30 minute</w:t>
+      </w:r>
+      <w:proofErr w:type="gramEnd"/>
+      <w:r>
+        <w:rPr>
+          <w:sz w:val="24"/>
+          <w:szCs w:val="24"/>
+        </w:rPr>
+        <w:t xml:space="preserve"> guided exercise):</w:t>
+      </w:r>
+    </w:p>
+    <w:p>
+      <w:pPr>
+        <w:pStyle w:val="ListParagraph"/>
+        <w:numPr>
+          <w:ilvl w:val="0"/>
+          <w:numId w:val="1"/>
+        </w:numPr>
+        <w:rPr>
+          <w:sz w:val="24"/>
+          <w:szCs w:val="24"/>
+        </w:rPr>
+      </w:pPr>
+      <w:r>
+        <w:rPr>
+          <w:sz w:val="24"/>
+          <w:szCs w:val="24"/>
+        </w:rPr>
+        <w:t xml:space="preserve">Nulls, </w:t>
+      </w:r>
+      <w:proofErr w:type="spellStart"/>
+      <w:r>
+        <w:rPr>
+          <w:sz w:val="24"/>
+          <w:szCs w:val="24"/>
+        </w:rPr>
+        <w:t>Nas</w:t>
+      </w:r>
+      <w:proofErr w:type="spellEnd"/>
+      <w:r>
+        <w:rPr>
+          <w:sz w:val="24"/>
+          <w:szCs w:val="24"/>
+        </w:rPr>
+        <w:t xml:space="preserve"> and blanks</w:t>
+      </w:r>
+    </w:p>
+    <w:p>
+      <w:pPr>
+        <w:pStyle w:val="ListParagraph"/>
+        <w:numPr>
+          <w:ilvl w:val="0"/>
+          <w:numId w:val="1"/>
+        </w:numPr>
+        <w:rPr>
+          <w:sz w:val="24"/>
+          <w:szCs w:val="24"/>
+        </w:rPr>
+      </w:pPr>
+      <w:r>
+        <w:rPr>
+          <w:sz w:val="24"/>
+          <w:szCs w:val="24"/>
+        </w:rPr>
+        <w:t>Filtering and counting missing values</w:t>
+      </w:r>
+    </w:p>
+    <w:p>
+      <w:pPr>
+        <w:pStyle w:val="ListParagraph"/>
+        <w:numPr>
+          <w:ilvl w:val="0"/>
+          <w:numId w:val="1"/>
+        </w:numPr>
+        <w:rPr>
+          <w:sz w:val="24"/>
+          <w:szCs w:val="24"/>
+        </w:rPr>
+      </w:pPr>
+      <w:r>
+        <w:rPr>
+          <w:sz w:val="24"/>
+          <w:szCs w:val="24"/>
+        </w:rPr>
+        <w:t>Removing rows with missing values</w:t>
+      </w:r>
+    </w:p>
+    <w:p>
+      <w:pPr>
+        <w:pStyle w:val="ListParagraph"/>
+        <w:numPr>
+          <w:ilvl w:val="0"/>
+          <w:numId w:val="1"/>
+        </w:numPr>
+        <w:rPr>
+          <w:sz w:val="24"/>
+          <w:szCs w:val="24"/>
+        </w:rPr>
+      </w:pPr>
+      <w:r>
+        <w:rPr>
+          <w:sz w:val="24"/>
+          <w:szCs w:val="24"/>
+        </w:rPr>
+        <w:t>Filling missing values</w:t>
+      </w:r>
+    </w:p>
+    <w:p>
+      <w:pPr>
+        <w:pStyle w:val="ListParagraph"/>
+        <w:numPr>
+          <w:ilvl w:val="1"/>
+          <w:numId w:val="1"/>
+        </w:numPr>
+        <w:rPr>
+          <w:sz w:val="24"/>
+          <w:szCs w:val="24"/>
+        </w:rPr>
+      </w:pPr>
+      <w:r>
+        <w:rPr>
+          <w:sz w:val="24"/>
+          <w:szCs w:val="24"/>
+        </w:rPr>
+        <w:t>With constants</w:t>
+      </w:r>
+    </w:p>
+    <w:p>
+      <w:pPr>
+        <w:pStyle w:val="ListParagraph"/>
+        <w:numPr>
+          <w:ilvl w:val="1"/>
+          <w:numId w:val="1"/>
+        </w:numPr>
+        <w:rPr>
+          <w:sz w:val="24"/>
+          <w:szCs w:val="24"/>
+        </w:rPr>
+      </w:pPr>
+      <w:r>
+        <w:rPr>
+          <w:sz w:val="24"/>
+          <w:szCs w:val="24"/>
+        </w:rPr>
+        <w:t xml:space="preserve">With </w:t>
+      </w:r>
+      <w:proofErr w:type="spellStart"/>
+      <w:r>
+        <w:rPr>
+          <w:sz w:val="24"/>
+          <w:szCs w:val="24"/>
+        </w:rPr>
+        <w:t>bfill</w:t>
+      </w:r>
+      <w:proofErr w:type="spellEnd"/>
+      <w:r>
+        <w:rPr>
+          <w:sz w:val="24"/>
+          <w:szCs w:val="24"/>
+        </w:rPr>
+        <w:t xml:space="preserve"> and </w:t>
+      </w:r>
+      <w:proofErr w:type="spellStart"/>
+      <w:r>
+        <w:rPr>
+          <w:sz w:val="24"/>
+          <w:szCs w:val="24"/>
+        </w:rPr>
+        <w:t>ffill</w:t>
+      </w:r>
+      <w:proofErr w:type="spellEnd"/>
+    </w:p>
+    <w:p>
+      <w:pPr>
+        <w:pStyle w:val="ListParagraph"/>
+        <w:numPr>
+          <w:ilvl w:val="1"/>
+          <w:numId w:val="1"/>
+        </w:numPr>
+        <w:rPr>
+          <w:sz w:val="24"/>
+          <w:szCs w:val="24"/>
+        </w:rPr>
+      </w:pPr>
+      <w:r>
+        <w:rPr>
+          <w:sz w:val="24"/>
+          <w:szCs w:val="24"/>
+        </w:rPr>
+        <w:t>With another column</w:t>
+      </w:r>
+    </w:p>
+    <w:p>
+      <w:pPr>
+        <w:rPr>
+          <w:sz w:val="24"/>
+          <w:szCs w:val="24"/>
+        </w:rPr>
+      </w:pPr>
+    </w:p>
+    <w:p>
+      <w:pPr>
+        <w:rPr>
+          <w:sz w:val="24"/>
+          <w:szCs w:val="24"/>
+        </w:rPr>
+      </w:pPr>
+      <w:r>
+        <w:rPr>
+          <w:sz w:val="24"/>
+          <w:szCs w:val="24"/>
+        </w:rPr>
+        <w:t>Module 7: Grouping (15 minutes lecture, 1 hour guided exercises)</w:t>
+      </w:r>
+    </w:p>
+    <w:p>
+      <w:pPr>
+        <w:pStyle w:val="ListParagraph"/>
+        <w:numPr>
+          <w:ilvl w:val="0"/>
+          <w:numId w:val="1"/>
+        </w:numPr>
+        <w:rPr>
+          <w:sz w:val="24"/>
+          <w:szCs w:val="24"/>
+        </w:rPr>
+      </w:pPr>
+      <w:proofErr w:type="spellStart"/>
+      <w:r>
+        <w:rPr>
+          <w:sz w:val="24"/>
+          <w:szCs w:val="24"/>
+        </w:rPr>
+        <w:t>Groupby</w:t>
+      </w:r>
+      <w:proofErr w:type="spellEnd"/>
+    </w:p>
+    <w:p>
+      <w:pPr>
+        <w:pStyle w:val="ListParagraph"/>
+        <w:numPr>
+          <w:ilvl w:val="1"/>
+          <w:numId w:val="1"/>
+        </w:numPr>
+        <w:rPr>
+          <w:sz w:val="24"/>
+          <w:szCs w:val="24"/>
+        </w:rPr>
+      </w:pPr>
+      <w:r>
+        <w:rPr>
+          <w:sz w:val="24"/>
+          <w:szCs w:val="24"/>
+        </w:rPr>
+        <w:t>Single columns</w:t>
+      </w:r>
+    </w:p>
+    <w:p>
+      <w:pPr>
+        <w:pStyle w:val="ListParagraph"/>
+        <w:numPr>
+          <w:ilvl w:val="1"/>
+          <w:numId w:val="1"/>
+        </w:numPr>
+        <w:rPr>
+          <w:sz w:val="24"/>
+          <w:szCs w:val="24"/>
+        </w:rPr>
+      </w:pPr>
+      <w:r>
+        <w:rPr>
+          <w:sz w:val="24"/>
+          <w:szCs w:val="24"/>
+        </w:rPr>
+        <w:t>Multiple columns</w:t>
+      </w:r>
+    </w:p>
+    <w:p>
+      <w:pPr>
+        <w:pStyle w:val="ListParagraph"/>
+        <w:numPr>
+          <w:ilvl w:val="0"/>
+          <w:numId w:val="1"/>
+        </w:numPr>
+        <w:rPr>
+          <w:sz w:val="24"/>
+          <w:szCs w:val="24"/>
+        </w:rPr>
+      </w:pPr>
+      <w:r>
+        <w:rPr>
+          <w:sz w:val="24"/>
+          <w:szCs w:val="24"/>
+        </w:rPr>
+        <w:t>Aggregation</w:t>
+      </w:r>
+    </w:p>
+    <w:p>
+      <w:pPr>
+        <w:pStyle w:val="ListParagraph"/>
+        <w:numPr>
+          <w:ilvl w:val="1"/>
+          <w:numId w:val="1"/>
+        </w:numPr>
+        <w:rPr>
+          <w:sz w:val="24"/>
+          <w:szCs w:val="24"/>
+        </w:rPr>
+      </w:pPr>
+      <w:r>
+        <w:rPr>
+          <w:sz w:val="24"/>
+          <w:szCs w:val="24"/>
+        </w:rPr>
+        <w:t>Size</w:t>
+      </w:r>
+    </w:p>
+    <w:p>
+      <w:pPr>
+        <w:pStyle w:val="ListParagraph"/>
+        <w:numPr>
+          <w:ilvl w:val="1"/>
+          <w:numId w:val="1"/>
+        </w:numPr>
+        <w:rPr>
+          <w:sz w:val="24"/>
+          <w:szCs w:val="24"/>
+        </w:rPr>
+      </w:pPr>
+      <w:r>
+        <w:rPr>
+          <w:sz w:val="24"/>
+          <w:szCs w:val="24"/>
+        </w:rPr>
+        <w:t>Built-ins</w:t>
+      </w:r>
+    </w:p>
+    <w:p>
+      <w:pPr>
+        <w:pStyle w:val="ListParagraph"/>
+        <w:numPr>
+          <w:ilvl w:val="1"/>
+          <w:numId w:val="1"/>
+        </w:numPr>
+        <w:rPr>
+          <w:sz w:val="24"/>
+          <w:szCs w:val="24"/>
+        </w:rPr>
+      </w:pPr>
+      <w:r>
+        <w:rPr>
+          <w:sz w:val="24"/>
+          <w:szCs w:val="24"/>
+        </w:rPr>
+        <w:t>Custom functions</w:t>
+      </w:r>
+    </w:p>
+    <w:p>
+      <w:pPr>
+        <w:pStyle w:val="ListParagraph"/>
+        <w:numPr>
+          <w:ilvl w:val="2"/>
+          <w:numId w:val="1"/>
+        </w:numPr>
+        <w:rPr>
+          <w:sz w:val="24"/>
+          <w:szCs w:val="24"/>
+        </w:rPr>
+      </w:pPr>
+      <w:r>
+        <w:rPr>
+          <w:sz w:val="24"/>
+          <w:szCs w:val="24"/>
+        </w:rPr>
+        <w:t>Must reduce</w:t>
+      </w:r>
+    </w:p>
+    <w:p>
+      <w:pPr>
+        <w:pStyle w:val="ListParagraph"/>
+        <w:numPr>
+          <w:ilvl w:val="1"/>
+          <w:numId w:val="1"/>
+        </w:numPr>
+        <w:rPr>
+          <w:sz w:val="24"/>
+          <w:szCs w:val="24"/>
+        </w:rPr>
+      </w:pPr>
+      <w:r>
+        <w:rPr>
+          <w:sz w:val="24"/>
+          <w:szCs w:val="24"/>
+        </w:rPr>
+        <w:t>Using different functions for different columns</w:t>
+      </w:r>
+    </w:p>
+    <w:p>
+      <w:pPr>
+        <w:pStyle w:val="ListParagraph"/>
+        <w:numPr>
+          <w:ilvl w:val="1"/>
+          <w:numId w:val="1"/>
+        </w:numPr>
+        <w:rPr>
+          <w:sz w:val="24"/>
+          <w:szCs w:val="24"/>
+        </w:rPr>
+      </w:pPr>
+      <w:r>
+        <w:rPr>
+          <w:sz w:val="24"/>
+          <w:szCs w:val="24"/>
+        </w:rPr>
+        <w:t>Converting to data frame</w:t>
+      </w:r>
+    </w:p>
+    <w:p>
+      <w:pPr>
+        <w:pStyle w:val="ListParagraph"/>
+        <w:numPr>
+          <w:ilvl w:val="2"/>
+          <w:numId w:val="1"/>
+        </w:numPr>
+        <w:rPr>
+          <w:sz w:val="24"/>
+          <w:szCs w:val="24"/>
+        </w:rPr>
+      </w:pPr>
+      <w:proofErr w:type="spellStart"/>
+      <w:r>
+        <w:rPr>
+          <w:sz w:val="24"/>
+          <w:szCs w:val="24"/>
+        </w:rPr>
+        <w:t>Reset_index</w:t>
+      </w:r>
+      <w:proofErr w:type="spellEnd"/>
+    </w:p>
+    <w:p>
+      <w:pPr>
+        <w:pStyle w:val="ListParagraph"/>
+        <w:numPr>
+          <w:ilvl w:val="2"/>
+          <w:numId w:val="1"/>
+        </w:numPr>
+        <w:rPr>
+          <w:sz w:val="24"/>
+          <w:szCs w:val="24"/>
+        </w:rPr>
+      </w:pPr>
+      <w:r>
+        <w:rPr>
+          <w:sz w:val="24"/>
+          <w:szCs w:val="24"/>
+        </w:rPr>
+        <w:t>unstack</w:t>
+      </w:r>
+    </w:p>
+    <w:p>
+      <w:pPr>
+        <w:pStyle w:val="ListParagraph"/>
+        <w:numPr>
+          <w:ilvl w:val="0"/>
+          <w:numId w:val="1"/>
+        </w:numPr>
+        <w:rPr>
+          <w:sz w:val="24"/>
+          <w:szCs w:val="24"/>
+        </w:rPr>
+      </w:pPr>
+      <w:r>
+        <w:rPr>
+          <w:sz w:val="24"/>
+          <w:szCs w:val="24"/>
+        </w:rPr>
+        <w:t>Transformations by group</w:t>
+      </w:r>
+    </w:p>
+    <w:p>
+      <w:pPr>
+        <w:rPr>
+          <w:sz w:val="24"/>
+          <w:szCs w:val="24"/>
+        </w:rPr>
+      </w:pPr>
+      <w:r>
+        <w:rPr>
+          <w:sz w:val="24"/>
+          <w:szCs w:val="24"/>
+        </w:rPr>
+        <w:t>Module 8:  Debugging Common Problems (</w:t>
+      </w:r>
+      <w:proofErr w:type="gramStart"/>
+      <w:r>
+        <w:rPr>
+          <w:sz w:val="24"/>
+          <w:szCs w:val="24"/>
+        </w:rPr>
+        <w:t>30 minute</w:t>
+      </w:r>
+      <w:proofErr w:type="gramEnd"/>
+      <w:r>
+        <w:rPr>
+          <w:sz w:val="24"/>
+          <w:szCs w:val="24"/>
+        </w:rPr>
+        <w:t xml:space="preserve"> lecture, 1 hour guided exercise):</w:t>
+      </w:r>
+    </w:p>
+    <w:p>
+      <w:pPr>
+        <w:pStyle w:val="ListParagraph"/>
+        <w:numPr>
+          <w:ilvl w:val="0"/>
+          <w:numId w:val="1"/>
+        </w:numPr>
+        <w:rPr>
+          <w:sz w:val="24"/>
+          <w:szCs w:val="24"/>
+        </w:rPr>
+      </w:pPr>
+      <w:r>
+        <w:rPr>
+          <w:sz w:val="24"/>
+          <w:szCs w:val="24"/>
+        </w:rPr>
+        <w:t>Syntax errors</w:t>
+      </w:r>
+    </w:p>
+    <w:p>
+      <w:pPr>
+        <w:pStyle w:val="ListParagraph"/>
+        <w:numPr>
+          <w:ilvl w:val="1"/>
+          <w:numId w:val="1"/>
+        </w:numPr>
+        <w:rPr>
+          <w:sz w:val="24"/>
+          <w:szCs w:val="24"/>
+        </w:rPr>
+      </w:pPr>
+      <w:r>
+        <w:rPr>
+          <w:sz w:val="24"/>
+          <w:szCs w:val="24"/>
+        </w:rPr>
+        <w:t xml:space="preserve">Missing close </w:t>
+      </w:r>
+      <w:proofErr w:type="spellStart"/>
+      <w:r>
+        <w:rPr>
+          <w:sz w:val="24"/>
+          <w:szCs w:val="24"/>
+        </w:rPr>
+        <w:t>parens</w:t>
+      </w:r>
+      <w:proofErr w:type="spellEnd"/>
+    </w:p>
+    <w:p>
+      <w:pPr>
+        <w:pStyle w:val="ListParagraph"/>
+        <w:numPr>
+          <w:ilvl w:val="0"/>
+          <w:numId w:val="1"/>
+        </w:numPr>
+        <w:rPr>
+          <w:sz w:val="24"/>
+          <w:szCs w:val="24"/>
+        </w:rPr>
+      </w:pPr>
+      <w:r>
+        <w:rPr>
+          <w:sz w:val="24"/>
+          <w:szCs w:val="24"/>
+        </w:rPr>
         <w:lastRenderedPageBreak/>
-        <w:t>Merging/joining/concatenating</w:t>
-      </w:r>
-    </w:p>
-    <w:p>
-      <w:pPr>
-        <w:pStyle w:val="ListParagraph"/>
-        <w:numPr>
-          <w:ilvl w:val="0"/>
-          <w:numId w:val="1"/>
-        </w:numPr>
-        <w:rPr>
-          <w:sz w:val="24"/>
-          <w:szCs w:val="24"/>
-        </w:rPr>
-      </w:pPr>
-      <w:r>
-        <w:rPr>
-          <w:sz w:val="24"/>
-          <w:szCs w:val="24"/>
-        </w:rPr>
-        <w:t>Removing Duplicates</w:t>
-      </w:r>
-    </w:p>
-    <w:p>
-      <w:pPr>
-        <w:pStyle w:val="ListParagraph"/>
-        <w:numPr>
-          <w:ilvl w:val="0"/>
-          <w:numId w:val="1"/>
-        </w:numPr>
-        <w:rPr>
-          <w:sz w:val="24"/>
-          <w:szCs w:val="24"/>
-        </w:rPr>
-      </w:pPr>
-      <w:r>
-        <w:rPr>
-          <w:sz w:val="24"/>
-          <w:szCs w:val="24"/>
-        </w:rPr>
-        <w:t>Melt</w:t>
-      </w:r>
-    </w:p>
-    <w:p>
-      <w:pPr>
-        <w:pStyle w:val="ListParagraph"/>
-        <w:numPr>
-          <w:ilvl w:val="1"/>
-          <w:numId w:val="1"/>
-        </w:numPr>
-        <w:rPr>
-          <w:sz w:val="24"/>
-          <w:szCs w:val="24"/>
-        </w:rPr>
-      </w:pPr>
-      <w:r>
-        <w:rPr>
-          <w:sz w:val="24"/>
-          <w:szCs w:val="24"/>
-        </w:rPr>
-        <w:t>Pivot</w:t>
-      </w:r>
-    </w:p>
-    <w:p>
-      <w:pPr>
-        <w:pStyle w:val="ListParagraph"/>
-        <w:numPr>
-          <w:ilvl w:val="0"/>
+        <w:t>How to read an error message</w:t>
+      </w:r>
+    </w:p>
+    <w:p>
+      <w:pPr>
+        <w:pStyle w:val="ListParagraph"/>
+        <w:numPr>
+          <w:ilvl w:val="1"/>
+          <w:numId w:val="1"/>
+        </w:numPr>
+        <w:rPr>
+          <w:sz w:val="24"/>
+          <w:szCs w:val="24"/>
+        </w:rPr>
+      </w:pPr>
+      <w:r>
+        <w:rPr>
+          <w:sz w:val="24"/>
+          <w:szCs w:val="24"/>
+        </w:rPr>
+        <w:t>Google!</w:t>
+      </w:r>
+    </w:p>
+    <w:p>
+      <w:pPr>
+        <w:pStyle w:val="ListParagraph"/>
+        <w:numPr>
+          <w:ilvl w:val="0"/>
+          <w:numId w:val="1"/>
+        </w:numPr>
+        <w:rPr>
+          <w:sz w:val="24"/>
+          <w:szCs w:val="24"/>
+        </w:rPr>
+      </w:pPr>
+      <w:r>
+        <w:rPr>
+          <w:sz w:val="24"/>
+          <w:szCs w:val="24"/>
+        </w:rPr>
+        <w:t>Try/except</w:t>
+      </w:r>
+    </w:p>
+    <w:p>
+      <w:pPr>
+        <w:pStyle w:val="ListParagraph"/>
+        <w:numPr>
+          <w:ilvl w:val="0"/>
+          <w:numId w:val="1"/>
+        </w:numPr>
+        <w:rPr>
+          <w:sz w:val="24"/>
+          <w:szCs w:val="24"/>
+        </w:rPr>
+      </w:pPr>
+      <w:r>
+        <w:rPr>
+          <w:sz w:val="24"/>
+          <w:szCs w:val="24"/>
+        </w:rPr>
+        <w:t>Using print and working backwards</w:t>
+      </w:r>
+    </w:p>
+    <w:p>
+      <w:pPr>
+        <w:pStyle w:val="ListParagraph"/>
+        <w:numPr>
+          <w:ilvl w:val="0"/>
+          <w:numId w:val="1"/>
+        </w:numPr>
+        <w:rPr>
+          <w:sz w:val="24"/>
+          <w:szCs w:val="24"/>
+        </w:rPr>
+      </w:pPr>
+      <w:r>
+        <w:rPr>
+          <w:sz w:val="24"/>
+          <w:szCs w:val="24"/>
+        </w:rPr>
+        <w:t>Key Error</w:t>
+      </w:r>
+    </w:p>
+    <w:p>
+      <w:pPr>
+        <w:pStyle w:val="ListParagraph"/>
+        <w:numPr>
+          <w:ilvl w:val="0"/>
+          <w:numId w:val="1"/>
+        </w:numPr>
+        <w:rPr>
+          <w:sz w:val="24"/>
+          <w:szCs w:val="24"/>
+        </w:rPr>
+      </w:pPr>
+      <w:r>
+        <w:rPr>
+          <w:sz w:val="24"/>
+          <w:szCs w:val="24"/>
+        </w:rPr>
+        <w:t>Data type errors</w:t>
+      </w:r>
+    </w:p>
+    <w:p>
+      <w:pPr>
+        <w:pStyle w:val="ListParagraph"/>
+        <w:numPr>
+          <w:ilvl w:val="0"/>
+          <w:numId w:val="1"/>
+        </w:numPr>
+        <w:rPr>
+          <w:sz w:val="24"/>
+          <w:szCs w:val="24"/>
+        </w:rPr>
+      </w:pPr>
+      <w:r>
+        <w:rPr>
+          <w:sz w:val="24"/>
+          <w:szCs w:val="24"/>
+        </w:rPr>
+        <w:t>Missing variable errors</w:t>
+      </w:r>
+    </w:p>
+    <w:p>
+      <w:pPr>
+        <w:rPr>
+          <w:sz w:val="24"/>
+          <w:szCs w:val="24"/>
+        </w:rPr>
+      </w:pPr>
+    </w:p>
+    <w:p>
+      <w:pPr>
+        <w:rPr>
+          <w:sz w:val="24"/>
+          <w:szCs w:val="24"/>
+        </w:rPr>
+      </w:pPr>
+      <w:r>
+        <w:rPr>
+          <w:sz w:val="24"/>
+          <w:szCs w:val="24"/>
+        </w:rPr>
+        <w:t>Module 9: Dates and Times (20 minutes lecture, 1 hour guided exercises)</w:t>
+      </w:r>
+    </w:p>
+    <w:p>
+      <w:pPr>
+        <w:pStyle w:val="ListParagraph"/>
+        <w:numPr>
+          <w:ilvl w:val="0"/>
+          <w:numId w:val="1"/>
+        </w:numPr>
+        <w:rPr>
+          <w:sz w:val="24"/>
+          <w:szCs w:val="24"/>
+        </w:rPr>
+      </w:pPr>
+      <w:r>
+        <w:rPr>
+          <w:sz w:val="24"/>
+          <w:szCs w:val="24"/>
+        </w:rPr>
+        <w:t>Converting to date-time</w:t>
+      </w:r>
+    </w:p>
+    <w:p>
+      <w:pPr>
+        <w:pStyle w:val="ListParagraph"/>
+        <w:numPr>
+          <w:ilvl w:val="0"/>
+          <w:numId w:val="1"/>
+        </w:numPr>
+        <w:rPr>
+          <w:sz w:val="24"/>
+          <w:szCs w:val="24"/>
+        </w:rPr>
+      </w:pPr>
+      <w:r>
+        <w:rPr>
+          <w:sz w:val="24"/>
+          <w:szCs w:val="24"/>
+        </w:rPr>
+        <w:t>Grouping</w:t>
+      </w:r>
+    </w:p>
+    <w:p>
+      <w:pPr>
+        <w:pStyle w:val="ListParagraph"/>
+        <w:numPr>
+          <w:ilvl w:val="0"/>
+          <w:numId w:val="1"/>
+        </w:numPr>
+        <w:rPr>
+          <w:sz w:val="24"/>
+          <w:szCs w:val="24"/>
+        </w:rPr>
+      </w:pPr>
+      <w:r>
+        <w:rPr>
+          <w:sz w:val="24"/>
+          <w:szCs w:val="24"/>
+        </w:rPr>
+        <w:t>Time Deltas</w:t>
+      </w:r>
+    </w:p>
+    <w:p>
+      <w:pPr>
+        <w:pStyle w:val="ListParagraph"/>
+        <w:numPr>
+          <w:ilvl w:val="1"/>
           <w:numId w:val="1"/>
         </w:numPr>
         <w:rPr>
@@ -2925,7 +3849,7 @@
           <w:sz w:val="24"/>
           <w:szCs w:val="24"/>
         </w:rPr>
-        <w:t>Wide_to_long</w:t>
+        <w:t>Total_seconds</w:t>
       </w:r>
       <w:proofErr w:type="spellEnd"/>
     </w:p>
@@ -2946,50 +3870,42 @@
           <w:sz w:val="24"/>
           <w:szCs w:val="24"/>
         </w:rPr>
-        <w:t>Apply</w:t>
-      </w:r>
-    </w:p>
-    <w:p>
-      <w:pPr>
-        <w:pStyle w:val="ListParagraph"/>
-        <w:numPr>
-          <w:ilvl w:val="1"/>
-          <w:numId w:val="1"/>
-        </w:numPr>
-        <w:rPr>
-          <w:sz w:val="24"/>
-          <w:szCs w:val="24"/>
-        </w:rPr>
-      </w:pPr>
-      <w:r>
-        <w:rPr>
-          <w:sz w:val="24"/>
-          <w:szCs w:val="24"/>
-        </w:rPr>
-        <w:t>Lambda functions</w:t>
-      </w:r>
-    </w:p>
-    <w:p>
-      <w:pPr>
-        <w:rPr>
-          <w:sz w:val="24"/>
-          <w:szCs w:val="24"/>
-        </w:rPr>
-      </w:pPr>
-    </w:p>
-    <w:p>
-      <w:pPr>
-        <w:rPr>
-          <w:sz w:val="24"/>
-          <w:szCs w:val="24"/>
-        </w:rPr>
-      </w:pPr>
-      <w:r>
-        <w:rPr>
-          <w:sz w:val="24"/>
-          <w:szCs w:val="24"/>
-        </w:rPr>
-        <w:t xml:space="preserve">Module 6: Working with Missing Values (10 minutes lecture, </w:t>
+        <w:t>Converting back to strings</w:t>
+      </w:r>
+    </w:p>
+    <w:p>
+      <w:pPr>
+        <w:pStyle w:val="ListParagraph"/>
+        <w:numPr>
+          <w:ilvl w:val="0"/>
+          <w:numId w:val="1"/>
+        </w:numPr>
+        <w:rPr>
+          <w:sz w:val="24"/>
+          <w:szCs w:val="24"/>
+        </w:rPr>
+      </w:pPr>
+      <w:r>
+        <w:rPr>
+          <w:sz w:val="24"/>
+          <w:szCs w:val="24"/>
+        </w:rPr>
+        <w:t>Floor</w:t>
+      </w:r>
+    </w:p>
+    <w:p>
+      <w:pPr>
+        <w:rPr>
+          <w:sz w:val="24"/>
+          <w:szCs w:val="24"/>
+        </w:rPr>
+      </w:pPr>
+      <w:r>
+        <w:rPr>
+          <w:sz w:val="24"/>
+          <w:szCs w:val="24"/>
+        </w:rPr>
+        <w:t xml:space="preserve">Module 10: Strings and Text (30 minutes lecture, 3 </w:t>
       </w:r>
       <w:proofErr w:type="gramStart"/>
       <w:r>
@@ -2997,7 +3913,7 @@
           <w:sz w:val="24"/>
           <w:szCs w:val="24"/>
         </w:rPr>
-        <w:t>30 minute</w:t>
+        <w:t>hour</w:t>
       </w:r>
       <w:proofErr w:type="gramEnd"/>
       <w:r>
@@ -3005,27 +3921,227 @@
           <w:sz w:val="24"/>
           <w:szCs w:val="24"/>
         </w:rPr>
-        <w:t xml:space="preserve"> guided exercise):</w:t>
-      </w:r>
-    </w:p>
-    <w:p>
-      <w:pPr>
-        <w:pStyle w:val="ListParagraph"/>
-        <w:numPr>
-          <w:ilvl w:val="0"/>
-          <w:numId w:val="1"/>
-        </w:numPr>
-        <w:rPr>
-          <w:sz w:val="24"/>
-          <w:szCs w:val="24"/>
-        </w:rPr>
-      </w:pPr>
-      <w:r>
-        <w:rPr>
-          <w:sz w:val="24"/>
-          <w:szCs w:val="24"/>
-        </w:rPr>
-        <w:t xml:space="preserve">Nulls, </w:t>
+        <w:t xml:space="preserve"> guided exercises)</w:t>
+      </w:r>
+    </w:p>
+    <w:p>
+      <w:pPr>
+        <w:pStyle w:val="ListParagraph"/>
+        <w:numPr>
+          <w:ilvl w:val="0"/>
+          <w:numId w:val="1"/>
+        </w:numPr>
+        <w:rPr>
+          <w:sz w:val="24"/>
+          <w:szCs w:val="24"/>
+        </w:rPr>
+      </w:pPr>
+      <w:r>
+        <w:rPr>
+          <w:sz w:val="24"/>
+          <w:szCs w:val="24"/>
+        </w:rPr>
+        <w:t>Pandas string functions</w:t>
+      </w:r>
+    </w:p>
+    <w:p>
+      <w:pPr>
+        <w:pStyle w:val="ListParagraph"/>
+        <w:numPr>
+          <w:ilvl w:val="1"/>
+          <w:numId w:val="1"/>
+        </w:numPr>
+        <w:rPr>
+          <w:sz w:val="24"/>
+          <w:szCs w:val="24"/>
+        </w:rPr>
+      </w:pPr>
+      <w:r>
+        <w:rPr>
+          <w:sz w:val="24"/>
+          <w:szCs w:val="24"/>
+        </w:rPr>
+        <w:t>Upper</w:t>
+      </w:r>
+    </w:p>
+    <w:p>
+      <w:pPr>
+        <w:pStyle w:val="ListParagraph"/>
+        <w:numPr>
+          <w:ilvl w:val="1"/>
+          <w:numId w:val="1"/>
+        </w:numPr>
+        <w:rPr>
+          <w:sz w:val="24"/>
+          <w:szCs w:val="24"/>
+        </w:rPr>
+      </w:pPr>
+      <w:r>
+        <w:rPr>
+          <w:sz w:val="24"/>
+          <w:szCs w:val="24"/>
+        </w:rPr>
+        <w:t>Lower</w:t>
+      </w:r>
+    </w:p>
+    <w:p>
+      <w:pPr>
+        <w:pStyle w:val="ListParagraph"/>
+        <w:numPr>
+          <w:ilvl w:val="1"/>
+          <w:numId w:val="1"/>
+        </w:numPr>
+        <w:rPr>
+          <w:sz w:val="24"/>
+          <w:szCs w:val="24"/>
+        </w:rPr>
+      </w:pPr>
+      <w:r>
+        <w:rPr>
+          <w:sz w:val="24"/>
+          <w:szCs w:val="24"/>
+        </w:rPr>
+        <w:t>Contains</w:t>
+      </w:r>
+    </w:p>
+    <w:p>
+      <w:pPr>
+        <w:pStyle w:val="ListParagraph"/>
+        <w:numPr>
+          <w:ilvl w:val="1"/>
+          <w:numId w:val="1"/>
+        </w:numPr>
+        <w:rPr>
+          <w:sz w:val="24"/>
+          <w:szCs w:val="24"/>
+        </w:rPr>
+      </w:pPr>
+      <w:r>
+        <w:rPr>
+          <w:sz w:val="24"/>
+          <w:szCs w:val="24"/>
+        </w:rPr>
+        <w:t>Replace</w:t>
+      </w:r>
+    </w:p>
+    <w:p>
+      <w:pPr>
+        <w:pStyle w:val="ListParagraph"/>
+        <w:numPr>
+          <w:ilvl w:val="1"/>
+          <w:numId w:val="1"/>
+        </w:numPr>
+        <w:rPr>
+          <w:sz w:val="24"/>
+          <w:szCs w:val="24"/>
+        </w:rPr>
+      </w:pPr>
+      <w:r>
+        <w:rPr>
+          <w:sz w:val="24"/>
+          <w:szCs w:val="24"/>
+        </w:rPr>
+        <w:t>Split</w:t>
+      </w:r>
+    </w:p>
+    <w:p>
+      <w:pPr>
+        <w:pStyle w:val="ListParagraph"/>
+        <w:numPr>
+          <w:ilvl w:val="2"/>
+          <w:numId w:val="1"/>
+        </w:numPr>
+        <w:rPr>
+          <w:sz w:val="24"/>
+          <w:szCs w:val="24"/>
+        </w:rPr>
+      </w:pPr>
+      <w:r>
+        <w:rPr>
+          <w:sz w:val="24"/>
+          <w:szCs w:val="24"/>
+        </w:rPr>
+        <w:t>Expand</w:t>
+      </w:r>
+    </w:p>
+    <w:p>
+      <w:pPr>
+        <w:pStyle w:val="ListParagraph"/>
+        <w:numPr>
+          <w:ilvl w:val="1"/>
+          <w:numId w:val="1"/>
+        </w:numPr>
+        <w:rPr>
+          <w:sz w:val="24"/>
+          <w:szCs w:val="24"/>
+        </w:rPr>
+      </w:pPr>
+      <w:r>
+        <w:rPr>
+          <w:sz w:val="24"/>
+          <w:szCs w:val="24"/>
+        </w:rPr>
+        <w:t>cat</w:t>
+      </w:r>
+    </w:p>
+    <w:p>
+      <w:pPr>
+        <w:pStyle w:val="ListParagraph"/>
+        <w:numPr>
+          <w:ilvl w:val="0"/>
+          <w:numId w:val="1"/>
+        </w:numPr>
+        <w:rPr>
+          <w:sz w:val="24"/>
+          <w:szCs w:val="24"/>
+        </w:rPr>
+      </w:pPr>
+      <w:r>
+        <w:rPr>
+          <w:sz w:val="24"/>
+          <w:szCs w:val="24"/>
+        </w:rPr>
+        <w:t>Regex</w:t>
+      </w:r>
+    </w:p>
+    <w:p>
+      <w:pPr>
+        <w:pStyle w:val="ListParagraph"/>
+        <w:numPr>
+          <w:ilvl w:val="1"/>
+          <w:numId w:val="1"/>
+        </w:numPr>
+        <w:rPr>
+          <w:sz w:val="24"/>
+          <w:szCs w:val="24"/>
+        </w:rPr>
+      </w:pPr>
+      <w:r>
+        <w:rPr>
+          <w:sz w:val="24"/>
+          <w:szCs w:val="24"/>
+        </w:rPr>
+        <w:t>contains</w:t>
+      </w:r>
+    </w:p>
+    <w:p>
+      <w:pPr>
+        <w:pStyle w:val="ListParagraph"/>
+        <w:numPr>
+          <w:ilvl w:val="1"/>
+          <w:numId w:val="1"/>
+        </w:numPr>
+        <w:rPr>
+          <w:sz w:val="24"/>
+          <w:szCs w:val="24"/>
+        </w:rPr>
+      </w:pPr>
+      <w:r>
+        <w:rPr>
+          <w:sz w:val="24"/>
+          <w:szCs w:val="24"/>
+        </w:rPr>
+        <w:t xml:space="preserve">Extract and </w:t>
       </w:r>
       <w:proofErr w:type="spellStart"/>
       <w:r>
@@ -3033,325 +4149,123 @@
           <w:sz w:val="24"/>
           <w:szCs w:val="24"/>
         </w:rPr>
-        <w:t>Nas</w:t>
+        <w:t>extractall</w:t>
       </w:r>
       <w:proofErr w:type="spellEnd"/>
-      <w:r>
-        <w:rPr>
-          <w:sz w:val="24"/>
-          <w:szCs w:val="24"/>
-        </w:rPr>
-        <w:t xml:space="preserve"> and blanks</w:t>
-      </w:r>
-    </w:p>
-    <w:p>
-      <w:pPr>
-        <w:pStyle w:val="ListParagraph"/>
-        <w:numPr>
-          <w:ilvl w:val="0"/>
-          <w:numId w:val="1"/>
-        </w:numPr>
-        <w:rPr>
-          <w:sz w:val="24"/>
-          <w:szCs w:val="24"/>
-        </w:rPr>
-      </w:pPr>
-      <w:r>
-        <w:rPr>
-          <w:sz w:val="24"/>
-          <w:szCs w:val="24"/>
-        </w:rPr>
-        <w:t>Filtering and counting missing values</w:t>
-      </w:r>
-    </w:p>
-    <w:p>
-      <w:pPr>
-        <w:pStyle w:val="ListParagraph"/>
-        <w:numPr>
-          <w:ilvl w:val="0"/>
-          <w:numId w:val="1"/>
-        </w:numPr>
-        <w:rPr>
-          <w:sz w:val="24"/>
-          <w:szCs w:val="24"/>
-        </w:rPr>
-      </w:pPr>
-      <w:r>
-        <w:rPr>
-          <w:sz w:val="24"/>
-          <w:szCs w:val="24"/>
-        </w:rPr>
-        <w:t>Removing rows with missing values</w:t>
-      </w:r>
-    </w:p>
-    <w:p>
-      <w:pPr>
-        <w:pStyle w:val="ListParagraph"/>
-        <w:numPr>
-          <w:ilvl w:val="0"/>
-          <w:numId w:val="1"/>
-        </w:numPr>
-        <w:rPr>
-          <w:sz w:val="24"/>
-          <w:szCs w:val="24"/>
-        </w:rPr>
-      </w:pPr>
-      <w:r>
-        <w:rPr>
-          <w:sz w:val="24"/>
-          <w:szCs w:val="24"/>
-        </w:rPr>
-        <w:t>Filling missing values</w:t>
-      </w:r>
-    </w:p>
-    <w:p>
-      <w:pPr>
-        <w:pStyle w:val="ListParagraph"/>
-        <w:numPr>
-          <w:ilvl w:val="1"/>
-          <w:numId w:val="1"/>
-        </w:numPr>
-        <w:rPr>
-          <w:sz w:val="24"/>
-          <w:szCs w:val="24"/>
-        </w:rPr>
-      </w:pPr>
-      <w:r>
-        <w:rPr>
-          <w:sz w:val="24"/>
-          <w:szCs w:val="24"/>
-        </w:rPr>
-        <w:t>With constants</w:t>
-      </w:r>
-    </w:p>
-    <w:p>
-      <w:pPr>
-        <w:pStyle w:val="ListParagraph"/>
-        <w:numPr>
-          <w:ilvl w:val="1"/>
-          <w:numId w:val="1"/>
-        </w:numPr>
-        <w:rPr>
-          <w:sz w:val="24"/>
-          <w:szCs w:val="24"/>
-        </w:rPr>
-      </w:pPr>
-      <w:r>
-        <w:rPr>
-          <w:sz w:val="24"/>
-          <w:szCs w:val="24"/>
-        </w:rPr>
-        <w:t xml:space="preserve">With </w:t>
-      </w:r>
-      <w:proofErr w:type="spellStart"/>
-      <w:r>
-        <w:rPr>
-          <w:sz w:val="24"/>
-          <w:szCs w:val="24"/>
-        </w:rPr>
-        <w:t>bfill</w:t>
-      </w:r>
-      <w:proofErr w:type="spellEnd"/>
-      <w:r>
-        <w:rPr>
-          <w:sz w:val="24"/>
-          <w:szCs w:val="24"/>
-        </w:rPr>
-        <w:t xml:space="preserve"> and </w:t>
-      </w:r>
-      <w:proofErr w:type="spellStart"/>
-      <w:r>
-        <w:rPr>
-          <w:sz w:val="24"/>
-          <w:szCs w:val="24"/>
-        </w:rPr>
-        <w:t>ffill</w:t>
-      </w:r>
-      <w:proofErr w:type="spellEnd"/>
-    </w:p>
-    <w:p>
-      <w:pPr>
-        <w:pStyle w:val="ListParagraph"/>
-        <w:numPr>
-          <w:ilvl w:val="1"/>
-          <w:numId w:val="1"/>
-        </w:numPr>
-        <w:rPr>
-          <w:sz w:val="24"/>
-          <w:szCs w:val="24"/>
-        </w:rPr>
-      </w:pPr>
-      <w:r>
-        <w:rPr>
-          <w:sz w:val="24"/>
-          <w:szCs w:val="24"/>
-        </w:rPr>
-        <w:t>With another column</w:t>
-      </w:r>
-    </w:p>
-    <w:p>
-      <w:pPr>
-        <w:rPr>
-          <w:sz w:val="24"/>
-          <w:szCs w:val="24"/>
-        </w:rPr>
-      </w:pPr>
-    </w:p>
-    <w:p>
-      <w:pPr>
-        <w:rPr>
-          <w:sz w:val="24"/>
-          <w:szCs w:val="24"/>
-        </w:rPr>
-      </w:pPr>
-      <w:r>
-        <w:rPr>
-          <w:sz w:val="24"/>
-          <w:szCs w:val="24"/>
-        </w:rPr>
-        <w:t>Module 7: Grouping (15 minutes lecture, 1 hour guided exercises)</w:t>
-      </w:r>
-    </w:p>
-    <w:p>
-      <w:pPr>
-        <w:pStyle w:val="ListParagraph"/>
-        <w:numPr>
-          <w:ilvl w:val="0"/>
-          <w:numId w:val="1"/>
-        </w:numPr>
-        <w:rPr>
-          <w:sz w:val="24"/>
-          <w:szCs w:val="24"/>
-        </w:rPr>
-      </w:pPr>
-      <w:proofErr w:type="spellStart"/>
-      <w:r>
-        <w:rPr>
-          <w:sz w:val="24"/>
-          <w:szCs w:val="24"/>
-        </w:rPr>
-        <w:t>Groupby</w:t>
-      </w:r>
-      <w:proofErr w:type="spellEnd"/>
-    </w:p>
-    <w:p>
-      <w:pPr>
-        <w:pStyle w:val="ListParagraph"/>
-        <w:numPr>
-          <w:ilvl w:val="1"/>
-          <w:numId w:val="1"/>
-        </w:numPr>
-        <w:rPr>
-          <w:sz w:val="24"/>
-          <w:szCs w:val="24"/>
-        </w:rPr>
-      </w:pPr>
-      <w:r>
-        <w:rPr>
-          <w:sz w:val="24"/>
-          <w:szCs w:val="24"/>
-        </w:rPr>
-        <w:t>Single columns</w:t>
-      </w:r>
-    </w:p>
-    <w:p>
-      <w:pPr>
-        <w:pStyle w:val="ListParagraph"/>
-        <w:numPr>
-          <w:ilvl w:val="1"/>
-          <w:numId w:val="1"/>
-        </w:numPr>
-        <w:rPr>
-          <w:sz w:val="24"/>
-          <w:szCs w:val="24"/>
-        </w:rPr>
-      </w:pPr>
-      <w:r>
-        <w:rPr>
-          <w:sz w:val="24"/>
-          <w:szCs w:val="24"/>
-        </w:rPr>
-        <w:t>Multiple columns</w:t>
-      </w:r>
-    </w:p>
-    <w:p>
-      <w:pPr>
-        <w:pStyle w:val="ListParagraph"/>
-        <w:numPr>
-          <w:ilvl w:val="0"/>
-          <w:numId w:val="1"/>
-        </w:numPr>
-        <w:rPr>
-          <w:sz w:val="24"/>
-          <w:szCs w:val="24"/>
-        </w:rPr>
-      </w:pPr>
-      <w:r>
-        <w:rPr>
-          <w:sz w:val="24"/>
-          <w:szCs w:val="24"/>
-        </w:rPr>
-        <w:t>Aggregation</w:t>
-      </w:r>
-    </w:p>
-    <w:p>
-      <w:pPr>
-        <w:pStyle w:val="ListParagraph"/>
-        <w:numPr>
-          <w:ilvl w:val="1"/>
-          <w:numId w:val="1"/>
-        </w:numPr>
-        <w:rPr>
-          <w:sz w:val="24"/>
-          <w:szCs w:val="24"/>
-        </w:rPr>
-      </w:pPr>
-      <w:r>
-        <w:rPr>
-          <w:sz w:val="24"/>
-          <w:szCs w:val="24"/>
-        </w:rPr>
-        <w:t>Size</w:t>
-      </w:r>
-    </w:p>
-    <w:p>
-      <w:pPr>
-        <w:pStyle w:val="ListParagraph"/>
-        <w:numPr>
-          <w:ilvl w:val="1"/>
-          <w:numId w:val="1"/>
-        </w:numPr>
-        <w:rPr>
-          <w:sz w:val="24"/>
-          <w:szCs w:val="24"/>
-        </w:rPr>
-      </w:pPr>
-      <w:r>
-        <w:rPr>
-          <w:sz w:val="24"/>
-          <w:szCs w:val="24"/>
-        </w:rPr>
-        <w:t>Built-ins</w:t>
-      </w:r>
-    </w:p>
-    <w:p>
-      <w:pPr>
-        <w:pStyle w:val="ListParagraph"/>
-        <w:numPr>
-          <w:ilvl w:val="1"/>
-          <w:numId w:val="1"/>
-        </w:numPr>
-        <w:rPr>
-          <w:sz w:val="24"/>
-          <w:szCs w:val="24"/>
-        </w:rPr>
-      </w:pPr>
-      <w:r>
-        <w:rPr>
-          <w:sz w:val="24"/>
-          <w:szCs w:val="24"/>
-        </w:rPr>
-        <w:t>Custom functions</w:t>
+    </w:p>
+    <w:p>
+      <w:pPr>
+        <w:pStyle w:val="ListParagraph"/>
+        <w:numPr>
+          <w:ilvl w:val="1"/>
+          <w:numId w:val="1"/>
+        </w:numPr>
+        <w:rPr>
+          <w:sz w:val="24"/>
+          <w:szCs w:val="24"/>
+        </w:rPr>
+      </w:pPr>
+      <w:r>
+        <w:rPr>
+          <w:sz w:val="24"/>
+          <w:szCs w:val="24"/>
+        </w:rPr>
+        <w:t>Regex testers</w:t>
+      </w:r>
+    </w:p>
+    <w:p>
+      <w:pPr>
+        <w:pStyle w:val="ListParagraph"/>
+        <w:numPr>
+          <w:ilvl w:val="1"/>
+          <w:numId w:val="1"/>
+        </w:numPr>
+        <w:rPr>
+          <w:sz w:val="24"/>
+          <w:szCs w:val="24"/>
+        </w:rPr>
+      </w:pPr>
+      <w:r>
+        <w:rPr>
+          <w:sz w:val="24"/>
+          <w:szCs w:val="24"/>
+        </w:rPr>
+        <w:t>Replace</w:t>
+      </w:r>
+    </w:p>
+    <w:p>
+      <w:pPr>
+        <w:rPr>
+          <w:sz w:val="24"/>
+          <w:szCs w:val="24"/>
+        </w:rPr>
+      </w:pPr>
+      <w:r>
+        <w:rPr>
+          <w:sz w:val="24"/>
+          <w:szCs w:val="24"/>
+        </w:rPr>
+        <w:t>Module 11: Html parsing (30 minutes lecture, 1 hour guided exercises)</w:t>
+      </w:r>
+    </w:p>
+    <w:p>
+      <w:pPr>
+        <w:pStyle w:val="ListParagraph"/>
+        <w:numPr>
+          <w:ilvl w:val="0"/>
+          <w:numId w:val="1"/>
+        </w:numPr>
+        <w:rPr>
+          <w:sz w:val="24"/>
+          <w:szCs w:val="24"/>
+        </w:rPr>
+      </w:pPr>
+      <w:r>
+        <w:rPr>
+          <w:sz w:val="24"/>
+          <w:szCs w:val="24"/>
+        </w:rPr>
+        <w:t>HTML structures</w:t>
+      </w:r>
+    </w:p>
+    <w:p>
+      <w:pPr>
+        <w:pStyle w:val="ListParagraph"/>
+        <w:numPr>
+          <w:ilvl w:val="1"/>
+          <w:numId w:val="1"/>
+        </w:numPr>
+        <w:rPr>
+          <w:sz w:val="24"/>
+          <w:szCs w:val="24"/>
+        </w:rPr>
+      </w:pPr>
+      <w:r>
+        <w:rPr>
+          <w:sz w:val="24"/>
+          <w:szCs w:val="24"/>
+        </w:rPr>
+        <w:t>Tags</w:t>
+      </w:r>
+    </w:p>
+    <w:p>
+      <w:pPr>
+        <w:pStyle w:val="ListParagraph"/>
+        <w:numPr>
+          <w:ilvl w:val="1"/>
+          <w:numId w:val="1"/>
+        </w:numPr>
+        <w:rPr>
+          <w:sz w:val="24"/>
+          <w:szCs w:val="24"/>
+        </w:rPr>
+      </w:pPr>
+      <w:r>
+        <w:rPr>
+          <w:sz w:val="24"/>
+          <w:szCs w:val="24"/>
+        </w:rPr>
+        <w:t>Properties</w:t>
       </w:r>
     </w:p>
     <w:p>
@@ -3371,47 +4285,7 @@
           <w:sz w:val="24"/>
           <w:szCs w:val="24"/>
         </w:rPr>
-        <w:t>Must reduce</w:t>
-      </w:r>
-    </w:p>
-    <w:p>
-      <w:pPr>
-        <w:pStyle w:val="ListParagraph"/>
-        <w:numPr>
-          <w:ilvl w:val="1"/>
-          <w:numId w:val="1"/>
-        </w:numPr>
-        <w:rPr>
-          <w:sz w:val="24"/>
-          <w:szCs w:val="24"/>
-        </w:rPr>
-      </w:pPr>
-      <w:r>
-        <w:rPr>
-          <w:sz w:val="24"/>
-          <w:szCs w:val="24"/>
-        </w:rPr>
-        <w:t>Using different functions for different columns</w:t>
-      </w:r>
-    </w:p>
-    <w:p>
-      <w:pPr>
-        <w:pStyle w:val="ListParagraph"/>
-        <w:numPr>
-          <w:ilvl w:val="1"/>
-          <w:numId w:val="1"/>
-        </w:numPr>
-        <w:rPr>
-          <w:sz w:val="24"/>
-          <w:szCs w:val="24"/>
-        </w:rPr>
-      </w:pPr>
-      <w:r>
-        <w:rPr>
-          <w:sz w:val="24"/>
-          <w:szCs w:val="24"/>
-        </w:rPr>
-        <w:t>Converting to data frame</w:t>
+        <w:t>Class</w:t>
       </w:r>
     </w:p>
     <w:p>
@@ -3426,69 +4300,185 @@
           <w:szCs w:val="24"/>
         </w:rPr>
       </w:pPr>
-      <w:proofErr w:type="spellStart"/>
-      <w:r>
-        <w:rPr>
-          <w:sz w:val="24"/>
-          <w:szCs w:val="24"/>
-        </w:rPr>
-        <w:t>Reset_index</w:t>
-      </w:r>
-      <w:proofErr w:type="spellEnd"/>
-    </w:p>
-    <w:p>
-      <w:pPr>
-        <w:pStyle w:val="ListParagraph"/>
-        <w:numPr>
-          <w:ilvl w:val="2"/>
-          <w:numId w:val="1"/>
-        </w:numPr>
-        <w:rPr>
-          <w:sz w:val="24"/>
-          <w:szCs w:val="24"/>
-        </w:rPr>
-      </w:pPr>
-      <w:r>
-        <w:rPr>
-          <w:sz w:val="24"/>
-          <w:szCs w:val="24"/>
-        </w:rPr>
-        <w:t>unstack</w:t>
-      </w:r>
-    </w:p>
-    <w:p>
-      <w:pPr>
-        <w:pStyle w:val="ListParagraph"/>
-        <w:numPr>
-          <w:ilvl w:val="0"/>
-          <w:numId w:val="1"/>
-        </w:numPr>
-        <w:rPr>
-          <w:sz w:val="24"/>
-          <w:szCs w:val="24"/>
-        </w:rPr>
-      </w:pPr>
-      <w:r>
-        <w:rPr>
-          <w:sz w:val="24"/>
-          <w:szCs w:val="24"/>
-        </w:rPr>
-        <w:t>Transformations by group</w:t>
-      </w:r>
-    </w:p>
-    <w:p>
-      <w:pPr>
-        <w:rPr>
-          <w:sz w:val="24"/>
-          <w:szCs w:val="24"/>
-        </w:rPr>
-      </w:pPr>
-      <w:r>
-        <w:rPr>
-          <w:sz w:val="24"/>
-          <w:szCs w:val="24"/>
-        </w:rPr>
-        <w:t>Module 8:  Debugging Common Problems (</w:t>
+      <w:r>
+        <w:rPr>
+          <w:sz w:val="24"/>
+          <w:szCs w:val="24"/>
+        </w:rPr>
+        <w:t>ID</w:t>
+      </w:r>
+    </w:p>
+    <w:p>
+      <w:pPr>
+        <w:pStyle w:val="ListParagraph"/>
+        <w:numPr>
+          <w:ilvl w:val="1"/>
+          <w:numId w:val="1"/>
+        </w:numPr>
+        <w:rPr>
+          <w:sz w:val="24"/>
+          <w:szCs w:val="24"/>
+        </w:rPr>
+      </w:pPr>
+      <w:r>
+        <w:rPr>
+          <w:sz w:val="24"/>
+          <w:szCs w:val="24"/>
+        </w:rPr>
+        <w:t>Inner text/HTML</w:t>
+      </w:r>
+    </w:p>
+    <w:p>
+      <w:pPr>
+        <w:pStyle w:val="ListParagraph"/>
+        <w:numPr>
+          <w:ilvl w:val="0"/>
+          <w:numId w:val="1"/>
+        </w:numPr>
+        <w:rPr>
+          <w:sz w:val="24"/>
+          <w:szCs w:val="24"/>
+        </w:rPr>
+      </w:pPr>
+      <w:r>
+        <w:rPr>
+          <w:sz w:val="24"/>
+          <w:szCs w:val="24"/>
+        </w:rPr>
+        <w:lastRenderedPageBreak/>
+        <w:t>Saving as text</w:t>
+      </w:r>
+    </w:p>
+    <w:p>
+      <w:pPr>
+        <w:pStyle w:val="ListParagraph"/>
+        <w:numPr>
+          <w:ilvl w:val="0"/>
+          <w:numId w:val="1"/>
+        </w:numPr>
+        <w:rPr>
+          <w:sz w:val="24"/>
+          <w:szCs w:val="24"/>
+        </w:rPr>
+      </w:pPr>
+      <w:r>
+        <w:rPr>
+          <w:sz w:val="24"/>
+          <w:szCs w:val="24"/>
+        </w:rPr>
+        <w:t>Viewing in page inspector</w:t>
+      </w:r>
+    </w:p>
+    <w:p>
+      <w:pPr>
+        <w:pStyle w:val="ListParagraph"/>
+        <w:numPr>
+          <w:ilvl w:val="0"/>
+          <w:numId w:val="1"/>
+        </w:numPr>
+        <w:rPr>
+          <w:sz w:val="24"/>
+          <w:szCs w:val="24"/>
+        </w:rPr>
+      </w:pPr>
+      <w:r>
+        <w:rPr>
+          <w:sz w:val="24"/>
+          <w:szCs w:val="24"/>
+        </w:rPr>
+        <w:t>Beautiful Soup</w:t>
+      </w:r>
+    </w:p>
+    <w:p>
+      <w:pPr>
+        <w:pStyle w:val="ListParagraph"/>
+        <w:numPr>
+          <w:ilvl w:val="1"/>
+          <w:numId w:val="1"/>
+        </w:numPr>
+        <w:rPr>
+          <w:sz w:val="24"/>
+          <w:szCs w:val="24"/>
+        </w:rPr>
+      </w:pPr>
+      <w:r>
+        <w:rPr>
+          <w:sz w:val="24"/>
+          <w:szCs w:val="24"/>
+        </w:rPr>
+        <w:t>Contents</w:t>
+      </w:r>
+    </w:p>
+    <w:p>
+      <w:pPr>
+        <w:pStyle w:val="ListParagraph"/>
+        <w:numPr>
+          <w:ilvl w:val="1"/>
+          <w:numId w:val="1"/>
+        </w:numPr>
+        <w:rPr>
+          <w:sz w:val="24"/>
+          <w:szCs w:val="24"/>
+        </w:rPr>
+      </w:pPr>
+      <w:r>
+        <w:rPr>
+          <w:sz w:val="24"/>
+          <w:szCs w:val="24"/>
+        </w:rPr>
+        <w:t>get</w:t>
+      </w:r>
+    </w:p>
+    <w:p>
+      <w:pPr>
+        <w:pStyle w:val="ListParagraph"/>
+        <w:numPr>
+          <w:ilvl w:val="0"/>
+          <w:numId w:val="1"/>
+        </w:numPr>
+        <w:rPr>
+          <w:sz w:val="24"/>
+          <w:szCs w:val="24"/>
+        </w:rPr>
+      </w:pPr>
+      <w:r>
+        <w:rPr>
+          <w:sz w:val="24"/>
+          <w:szCs w:val="24"/>
+        </w:rPr>
+        <w:t>Moving data from Beautiful Soup to Pandas</w:t>
+      </w:r>
+    </w:p>
+    <w:p>
+      <w:pPr>
+        <w:pStyle w:val="ListParagraph"/>
+        <w:ind w:left="1080"/>
+        <w:rPr>
+          <w:sz w:val="24"/>
+          <w:szCs w:val="24"/>
+        </w:rPr>
+      </w:pPr>
+      <w:r>
+        <w:rPr>
+          <w:sz w:val="24"/>
+          <w:szCs w:val="24"/>
+        </w:rPr>
+        <w:t>(Expand into scraping)?</w:t>
+      </w:r>
+    </w:p>
+    <w:p>
+      <w:pPr>
+        <w:rPr>
+          <w:sz w:val="24"/>
+          <w:szCs w:val="24"/>
+        </w:rPr>
+      </w:pPr>
+      <w:r>
+        <w:rPr>
+          <w:sz w:val="24"/>
+          <w:szCs w:val="24"/>
+        </w:rPr>
+        <w:t xml:space="preserve">Module 12: Putting it All Together (30 minutes lecture, </w:t>
       </w:r>
       <w:proofErr w:type="gramStart"/>
       <w:r>
@@ -3496,7 +4486,7 @@
           <w:sz w:val="24"/>
           <w:szCs w:val="24"/>
         </w:rPr>
-        <w:t>30 minute</w:t>
+        <w:t>2 hour</w:t>
       </w:r>
       <w:proofErr w:type="gramEnd"/>
       <w:r>
@@ -3504,945 +4494,6 @@
           <w:sz w:val="24"/>
           <w:szCs w:val="24"/>
         </w:rPr>
-        <w:t xml:space="preserve"> lecture, 1 hour guided exercise):</w:t>
-      </w:r>
-    </w:p>
-    <w:p>
-      <w:pPr>
-        <w:pStyle w:val="ListParagraph"/>
-        <w:numPr>
-          <w:ilvl w:val="0"/>
-          <w:numId w:val="1"/>
-        </w:numPr>
-        <w:rPr>
-          <w:sz w:val="24"/>
-          <w:szCs w:val="24"/>
-        </w:rPr>
-      </w:pPr>
-      <w:r>
-        <w:rPr>
-          <w:sz w:val="24"/>
-          <w:szCs w:val="24"/>
-        </w:rPr>
-        <w:t>Syntax errors</w:t>
-      </w:r>
-    </w:p>
-    <w:p>
-      <w:pPr>
-        <w:pStyle w:val="ListParagraph"/>
-        <w:numPr>
-          <w:ilvl w:val="1"/>
-          <w:numId w:val="1"/>
-        </w:numPr>
-        <w:rPr>
-          <w:sz w:val="24"/>
-          <w:szCs w:val="24"/>
-        </w:rPr>
-      </w:pPr>
-      <w:r>
-        <w:rPr>
-          <w:sz w:val="24"/>
-          <w:szCs w:val="24"/>
-        </w:rPr>
-        <w:t xml:space="preserve">Missing close </w:t>
-      </w:r>
-      <w:proofErr w:type="spellStart"/>
-      <w:r>
-        <w:rPr>
-          <w:sz w:val="24"/>
-          <w:szCs w:val="24"/>
-        </w:rPr>
-        <w:t>parens</w:t>
-      </w:r>
-      <w:proofErr w:type="spellEnd"/>
-    </w:p>
-    <w:p>
-      <w:pPr>
-        <w:pStyle w:val="ListParagraph"/>
-        <w:numPr>
-          <w:ilvl w:val="0"/>
-          <w:numId w:val="1"/>
-        </w:numPr>
-        <w:rPr>
-          <w:sz w:val="24"/>
-          <w:szCs w:val="24"/>
-        </w:rPr>
-      </w:pPr>
-      <w:r>
-        <w:rPr>
-          <w:sz w:val="24"/>
-          <w:szCs w:val="24"/>
-        </w:rPr>
-        <w:t>How to read an error message</w:t>
-      </w:r>
-    </w:p>
-    <w:p>
-      <w:pPr>
-        <w:pStyle w:val="ListParagraph"/>
-        <w:numPr>
-          <w:ilvl w:val="1"/>
-          <w:numId w:val="1"/>
-        </w:numPr>
-        <w:rPr>
-          <w:sz w:val="24"/>
-          <w:szCs w:val="24"/>
-        </w:rPr>
-      </w:pPr>
-      <w:r>
-        <w:rPr>
-          <w:sz w:val="24"/>
-          <w:szCs w:val="24"/>
-        </w:rPr>
-        <w:t>Google!</w:t>
-      </w:r>
-    </w:p>
-    <w:p>
-      <w:pPr>
-        <w:pStyle w:val="ListParagraph"/>
-        <w:numPr>
-          <w:ilvl w:val="0"/>
-          <w:numId w:val="1"/>
-        </w:numPr>
-        <w:rPr>
-          <w:sz w:val="24"/>
-          <w:szCs w:val="24"/>
-        </w:rPr>
-      </w:pPr>
-      <w:r>
-        <w:rPr>
-          <w:sz w:val="24"/>
-          <w:szCs w:val="24"/>
-        </w:rPr>
-        <w:lastRenderedPageBreak/>
-        <w:t>Try/except</w:t>
-      </w:r>
-    </w:p>
-    <w:p>
-      <w:pPr>
-        <w:pStyle w:val="ListParagraph"/>
-        <w:numPr>
-          <w:ilvl w:val="0"/>
-          <w:numId w:val="1"/>
-        </w:numPr>
-        <w:rPr>
-          <w:sz w:val="24"/>
-          <w:szCs w:val="24"/>
-        </w:rPr>
-      </w:pPr>
-      <w:r>
-        <w:rPr>
-          <w:sz w:val="24"/>
-          <w:szCs w:val="24"/>
-        </w:rPr>
-        <w:t>Using print and working backwards</w:t>
-      </w:r>
-    </w:p>
-    <w:p>
-      <w:pPr>
-        <w:pStyle w:val="ListParagraph"/>
-        <w:numPr>
-          <w:ilvl w:val="0"/>
-          <w:numId w:val="1"/>
-        </w:numPr>
-        <w:rPr>
-          <w:sz w:val="24"/>
-          <w:szCs w:val="24"/>
-        </w:rPr>
-      </w:pPr>
-      <w:r>
-        <w:rPr>
-          <w:sz w:val="24"/>
-          <w:szCs w:val="24"/>
-        </w:rPr>
-        <w:t>Key Error</w:t>
-      </w:r>
-    </w:p>
-    <w:p>
-      <w:pPr>
-        <w:pStyle w:val="ListParagraph"/>
-        <w:numPr>
-          <w:ilvl w:val="0"/>
-          <w:numId w:val="1"/>
-        </w:numPr>
-        <w:rPr>
-          <w:sz w:val="24"/>
-          <w:szCs w:val="24"/>
-        </w:rPr>
-      </w:pPr>
-      <w:r>
-        <w:rPr>
-          <w:sz w:val="24"/>
-          <w:szCs w:val="24"/>
-        </w:rPr>
-        <w:t>Data type errors</w:t>
-      </w:r>
-    </w:p>
-    <w:p>
-      <w:pPr>
-        <w:pStyle w:val="ListParagraph"/>
-        <w:numPr>
-          <w:ilvl w:val="0"/>
-          <w:numId w:val="1"/>
-        </w:numPr>
-        <w:rPr>
-          <w:sz w:val="24"/>
-          <w:szCs w:val="24"/>
-        </w:rPr>
-      </w:pPr>
-      <w:r>
-        <w:rPr>
-          <w:sz w:val="24"/>
-          <w:szCs w:val="24"/>
-        </w:rPr>
-        <w:t>Missing variable errors</w:t>
-      </w:r>
-    </w:p>
-    <w:p>
-      <w:pPr>
-        <w:rPr>
-          <w:sz w:val="24"/>
-          <w:szCs w:val="24"/>
-        </w:rPr>
-      </w:pPr>
-    </w:p>
-    <w:p>
-      <w:pPr>
-        <w:rPr>
-          <w:sz w:val="24"/>
-          <w:szCs w:val="24"/>
-        </w:rPr>
-      </w:pPr>
-      <w:r>
-        <w:rPr>
-          <w:sz w:val="24"/>
-          <w:szCs w:val="24"/>
-        </w:rPr>
-        <w:t>Module 9: Dates and Times (20 minutes lecture, 1 hour guided exercises)</w:t>
-      </w:r>
-    </w:p>
-    <w:p>
-      <w:pPr>
-        <w:pStyle w:val="ListParagraph"/>
-        <w:numPr>
-          <w:ilvl w:val="0"/>
-          <w:numId w:val="1"/>
-        </w:numPr>
-        <w:rPr>
-          <w:sz w:val="24"/>
-          <w:szCs w:val="24"/>
-        </w:rPr>
-      </w:pPr>
-      <w:r>
-        <w:rPr>
-          <w:sz w:val="24"/>
-          <w:szCs w:val="24"/>
-        </w:rPr>
-        <w:t>Converting to date-time</w:t>
-      </w:r>
-    </w:p>
-    <w:p>
-      <w:pPr>
-        <w:pStyle w:val="ListParagraph"/>
-        <w:numPr>
-          <w:ilvl w:val="0"/>
-          <w:numId w:val="1"/>
-        </w:numPr>
-        <w:rPr>
-          <w:sz w:val="24"/>
-          <w:szCs w:val="24"/>
-        </w:rPr>
-      </w:pPr>
-      <w:r>
-        <w:rPr>
-          <w:sz w:val="24"/>
-          <w:szCs w:val="24"/>
-        </w:rPr>
-        <w:t>Grouping</w:t>
-      </w:r>
-    </w:p>
-    <w:p>
-      <w:pPr>
-        <w:pStyle w:val="ListParagraph"/>
-        <w:numPr>
-          <w:ilvl w:val="0"/>
-          <w:numId w:val="1"/>
-        </w:numPr>
-        <w:rPr>
-          <w:sz w:val="24"/>
-          <w:szCs w:val="24"/>
-        </w:rPr>
-      </w:pPr>
-      <w:r>
-        <w:rPr>
-          <w:sz w:val="24"/>
-          <w:szCs w:val="24"/>
-        </w:rPr>
-        <w:t>Time Deltas</w:t>
-      </w:r>
-    </w:p>
-    <w:p>
-      <w:pPr>
-        <w:pStyle w:val="ListParagraph"/>
-        <w:numPr>
-          <w:ilvl w:val="1"/>
-          <w:numId w:val="1"/>
-        </w:numPr>
-        <w:rPr>
-          <w:sz w:val="24"/>
-          <w:szCs w:val="24"/>
-        </w:rPr>
-      </w:pPr>
-      <w:proofErr w:type="spellStart"/>
-      <w:r>
-        <w:rPr>
-          <w:sz w:val="24"/>
-          <w:szCs w:val="24"/>
-        </w:rPr>
-        <w:t>Total_seconds</w:t>
-      </w:r>
-      <w:proofErr w:type="spellEnd"/>
-    </w:p>
-    <w:p>
-      <w:pPr>
-        <w:pStyle w:val="ListParagraph"/>
-        <w:numPr>
-          <w:ilvl w:val="0"/>
-          <w:numId w:val="1"/>
-        </w:numPr>
-        <w:rPr>
-          <w:sz w:val="24"/>
-          <w:szCs w:val="24"/>
-        </w:rPr>
-      </w:pPr>
-      <w:r>
-        <w:rPr>
-          <w:sz w:val="24"/>
-          <w:szCs w:val="24"/>
-        </w:rPr>
-        <w:t>Converting back to strings</w:t>
-      </w:r>
-    </w:p>
-    <w:p>
-      <w:pPr>
-        <w:pStyle w:val="ListParagraph"/>
-        <w:numPr>
-          <w:ilvl w:val="0"/>
-          <w:numId w:val="1"/>
-        </w:numPr>
-        <w:rPr>
-          <w:sz w:val="24"/>
-          <w:szCs w:val="24"/>
-        </w:rPr>
-      </w:pPr>
-      <w:r>
-        <w:rPr>
-          <w:sz w:val="24"/>
-          <w:szCs w:val="24"/>
-        </w:rPr>
-        <w:t>Floor</w:t>
-      </w:r>
-    </w:p>
-    <w:p>
-      <w:pPr>
-        <w:rPr>
-          <w:sz w:val="24"/>
-          <w:szCs w:val="24"/>
-        </w:rPr>
-      </w:pPr>
-      <w:r>
-        <w:rPr>
-          <w:sz w:val="24"/>
-          <w:szCs w:val="24"/>
-        </w:rPr>
-        <w:t xml:space="preserve">Module 10: Strings and Text (30 minutes lecture, 3 </w:t>
-      </w:r>
-      <w:proofErr w:type="gramStart"/>
-      <w:r>
-        <w:rPr>
-          <w:sz w:val="24"/>
-          <w:szCs w:val="24"/>
-        </w:rPr>
-        <w:t>hour</w:t>
-      </w:r>
-      <w:proofErr w:type="gramEnd"/>
-      <w:r>
-        <w:rPr>
-          <w:sz w:val="24"/>
-          <w:szCs w:val="24"/>
-        </w:rPr>
-        <w:t xml:space="preserve"> guided exercises)</w:t>
-      </w:r>
-    </w:p>
-    <w:p>
-      <w:pPr>
-        <w:pStyle w:val="ListParagraph"/>
-        <w:numPr>
-          <w:ilvl w:val="0"/>
-          <w:numId w:val="1"/>
-        </w:numPr>
-        <w:rPr>
-          <w:sz w:val="24"/>
-          <w:szCs w:val="24"/>
-        </w:rPr>
-      </w:pPr>
-      <w:r>
-        <w:rPr>
-          <w:sz w:val="24"/>
-          <w:szCs w:val="24"/>
-        </w:rPr>
-        <w:t>Pandas string functions</w:t>
-      </w:r>
-    </w:p>
-    <w:p>
-      <w:pPr>
-        <w:pStyle w:val="ListParagraph"/>
-        <w:numPr>
-          <w:ilvl w:val="1"/>
-          <w:numId w:val="1"/>
-        </w:numPr>
-        <w:rPr>
-          <w:sz w:val="24"/>
-          <w:szCs w:val="24"/>
-        </w:rPr>
-      </w:pPr>
-      <w:r>
-        <w:rPr>
-          <w:sz w:val="24"/>
-          <w:szCs w:val="24"/>
-        </w:rPr>
-        <w:t>Upper</w:t>
-      </w:r>
-    </w:p>
-    <w:p>
-      <w:pPr>
-        <w:pStyle w:val="ListParagraph"/>
-        <w:numPr>
-          <w:ilvl w:val="1"/>
-          <w:numId w:val="1"/>
-        </w:numPr>
-        <w:rPr>
-          <w:sz w:val="24"/>
-          <w:szCs w:val="24"/>
-        </w:rPr>
-      </w:pPr>
-      <w:r>
-        <w:rPr>
-          <w:sz w:val="24"/>
-          <w:szCs w:val="24"/>
-        </w:rPr>
-        <w:t>Lower</w:t>
-      </w:r>
-    </w:p>
-    <w:p>
-      <w:pPr>
-        <w:pStyle w:val="ListParagraph"/>
-        <w:numPr>
-          <w:ilvl w:val="1"/>
-          <w:numId w:val="1"/>
-        </w:numPr>
-        <w:rPr>
-          <w:sz w:val="24"/>
-          <w:szCs w:val="24"/>
-        </w:rPr>
-      </w:pPr>
-      <w:r>
-        <w:rPr>
-          <w:sz w:val="24"/>
-          <w:szCs w:val="24"/>
-        </w:rPr>
-        <w:t>Contains</w:t>
-      </w:r>
-    </w:p>
-    <w:p>
-      <w:pPr>
-        <w:pStyle w:val="ListParagraph"/>
-        <w:numPr>
-          <w:ilvl w:val="1"/>
-          <w:numId w:val="1"/>
-        </w:numPr>
-        <w:rPr>
-          <w:sz w:val="24"/>
-          <w:szCs w:val="24"/>
-        </w:rPr>
-      </w:pPr>
-      <w:r>
-        <w:rPr>
-          <w:sz w:val="24"/>
-          <w:szCs w:val="24"/>
-        </w:rPr>
-        <w:t>Replace</w:t>
-      </w:r>
-    </w:p>
-    <w:p>
-      <w:pPr>
-        <w:pStyle w:val="ListParagraph"/>
-        <w:numPr>
-          <w:ilvl w:val="1"/>
-          <w:numId w:val="1"/>
-        </w:numPr>
-        <w:rPr>
-          <w:sz w:val="24"/>
-          <w:szCs w:val="24"/>
-        </w:rPr>
-      </w:pPr>
-      <w:r>
-        <w:rPr>
-          <w:sz w:val="24"/>
-          <w:szCs w:val="24"/>
-        </w:rPr>
-        <w:t>Split</w:t>
-      </w:r>
-    </w:p>
-    <w:p>
-      <w:pPr>
-        <w:pStyle w:val="ListParagraph"/>
-        <w:numPr>
-          <w:ilvl w:val="2"/>
-          <w:numId w:val="1"/>
-        </w:numPr>
-        <w:rPr>
-          <w:sz w:val="24"/>
-          <w:szCs w:val="24"/>
-        </w:rPr>
-      </w:pPr>
-      <w:r>
-        <w:rPr>
-          <w:sz w:val="24"/>
-          <w:szCs w:val="24"/>
-        </w:rPr>
-        <w:t>Expand</w:t>
-      </w:r>
-    </w:p>
-    <w:p>
-      <w:pPr>
-        <w:pStyle w:val="ListParagraph"/>
-        <w:numPr>
-          <w:ilvl w:val="1"/>
-          <w:numId w:val="1"/>
-        </w:numPr>
-        <w:rPr>
-          <w:sz w:val="24"/>
-          <w:szCs w:val="24"/>
-        </w:rPr>
-      </w:pPr>
-      <w:r>
-        <w:rPr>
-          <w:sz w:val="24"/>
-          <w:szCs w:val="24"/>
-        </w:rPr>
-        <w:t>cat</w:t>
-      </w:r>
-    </w:p>
-    <w:p>
-      <w:pPr>
-        <w:pStyle w:val="ListParagraph"/>
-        <w:numPr>
-          <w:ilvl w:val="0"/>
-          <w:numId w:val="1"/>
-        </w:numPr>
-        <w:rPr>
-          <w:sz w:val="24"/>
-          <w:szCs w:val="24"/>
-        </w:rPr>
-      </w:pPr>
-      <w:r>
-        <w:rPr>
-          <w:sz w:val="24"/>
-          <w:szCs w:val="24"/>
-        </w:rPr>
-        <w:t>Regex</w:t>
-      </w:r>
-    </w:p>
-    <w:p>
-      <w:pPr>
-        <w:pStyle w:val="ListParagraph"/>
-        <w:numPr>
-          <w:ilvl w:val="1"/>
-          <w:numId w:val="1"/>
-        </w:numPr>
-        <w:rPr>
-          <w:sz w:val="24"/>
-          <w:szCs w:val="24"/>
-        </w:rPr>
-      </w:pPr>
-      <w:r>
-        <w:rPr>
-          <w:sz w:val="24"/>
-          <w:szCs w:val="24"/>
-        </w:rPr>
-        <w:t>contains</w:t>
-      </w:r>
-    </w:p>
-    <w:p>
-      <w:pPr>
-        <w:pStyle w:val="ListParagraph"/>
-        <w:numPr>
-          <w:ilvl w:val="1"/>
-          <w:numId w:val="1"/>
-        </w:numPr>
-        <w:rPr>
-          <w:sz w:val="24"/>
-          <w:szCs w:val="24"/>
-        </w:rPr>
-      </w:pPr>
-      <w:r>
-        <w:rPr>
-          <w:sz w:val="24"/>
-          <w:szCs w:val="24"/>
-        </w:rPr>
-        <w:t xml:space="preserve">Extract and </w:t>
-      </w:r>
-      <w:proofErr w:type="spellStart"/>
-      <w:r>
-        <w:rPr>
-          <w:sz w:val="24"/>
-          <w:szCs w:val="24"/>
-        </w:rPr>
-        <w:t>extractall</w:t>
-      </w:r>
-      <w:proofErr w:type="spellEnd"/>
-    </w:p>
-    <w:p>
-      <w:pPr>
-        <w:pStyle w:val="ListParagraph"/>
-        <w:numPr>
-          <w:ilvl w:val="1"/>
-          <w:numId w:val="1"/>
-        </w:numPr>
-        <w:rPr>
-          <w:sz w:val="24"/>
-          <w:szCs w:val="24"/>
-        </w:rPr>
-      </w:pPr>
-      <w:r>
-        <w:rPr>
-          <w:sz w:val="24"/>
-          <w:szCs w:val="24"/>
-        </w:rPr>
-        <w:t>Regex testers</w:t>
-      </w:r>
-    </w:p>
-    <w:p>
-      <w:pPr>
-        <w:pStyle w:val="ListParagraph"/>
-        <w:numPr>
-          <w:ilvl w:val="1"/>
-          <w:numId w:val="1"/>
-        </w:numPr>
-        <w:rPr>
-          <w:sz w:val="24"/>
-          <w:szCs w:val="24"/>
-        </w:rPr>
-      </w:pPr>
-      <w:r>
-        <w:rPr>
-          <w:sz w:val="24"/>
-          <w:szCs w:val="24"/>
-        </w:rPr>
-        <w:t>Replace</w:t>
-      </w:r>
-    </w:p>
-    <w:p>
-      <w:pPr>
-        <w:rPr>
-          <w:sz w:val="24"/>
-          <w:szCs w:val="24"/>
-        </w:rPr>
-      </w:pPr>
-      <w:r>
-        <w:rPr>
-          <w:sz w:val="24"/>
-          <w:szCs w:val="24"/>
-        </w:rPr>
-        <w:t>Module 11: Html parsing (30 minutes lecture, 1 hour guided exercises)</w:t>
-      </w:r>
-    </w:p>
-    <w:p>
-      <w:pPr>
-        <w:pStyle w:val="ListParagraph"/>
-        <w:numPr>
-          <w:ilvl w:val="0"/>
-          <w:numId w:val="1"/>
-        </w:numPr>
-        <w:rPr>
-          <w:sz w:val="24"/>
-          <w:szCs w:val="24"/>
-        </w:rPr>
-      </w:pPr>
-      <w:r>
-        <w:rPr>
-          <w:sz w:val="24"/>
-          <w:szCs w:val="24"/>
-        </w:rPr>
-        <w:t>HTML structures</w:t>
-      </w:r>
-    </w:p>
-    <w:p>
-      <w:pPr>
-        <w:pStyle w:val="ListParagraph"/>
-        <w:numPr>
-          <w:ilvl w:val="1"/>
-          <w:numId w:val="1"/>
-        </w:numPr>
-        <w:rPr>
-          <w:sz w:val="24"/>
-          <w:szCs w:val="24"/>
-        </w:rPr>
-      </w:pPr>
-      <w:r>
-        <w:rPr>
-          <w:sz w:val="24"/>
-          <w:szCs w:val="24"/>
-        </w:rPr>
-        <w:t>Tags</w:t>
-      </w:r>
-    </w:p>
-    <w:p>
-      <w:pPr>
-        <w:pStyle w:val="ListParagraph"/>
-        <w:numPr>
-          <w:ilvl w:val="1"/>
-          <w:numId w:val="1"/>
-        </w:numPr>
-        <w:rPr>
-          <w:sz w:val="24"/>
-          <w:szCs w:val="24"/>
-        </w:rPr>
-      </w:pPr>
-      <w:r>
-        <w:rPr>
-          <w:sz w:val="24"/>
-          <w:szCs w:val="24"/>
-        </w:rPr>
-        <w:t>Properties</w:t>
-      </w:r>
-    </w:p>
-    <w:p>
-      <w:pPr>
-        <w:pStyle w:val="ListParagraph"/>
-        <w:numPr>
-          <w:ilvl w:val="2"/>
-          <w:numId w:val="1"/>
-        </w:numPr>
-        <w:rPr>
-          <w:sz w:val="24"/>
-          <w:szCs w:val="24"/>
-        </w:rPr>
-      </w:pPr>
-      <w:r>
-        <w:rPr>
-          <w:sz w:val="24"/>
-          <w:szCs w:val="24"/>
-        </w:rPr>
-        <w:t>Class</w:t>
-      </w:r>
-    </w:p>
-    <w:p>
-      <w:pPr>
-        <w:pStyle w:val="ListParagraph"/>
-        <w:numPr>
-          <w:ilvl w:val="2"/>
-          <w:numId w:val="1"/>
-        </w:numPr>
-        <w:rPr>
-          <w:sz w:val="24"/>
-          <w:szCs w:val="24"/>
-        </w:rPr>
-      </w:pPr>
-      <w:r>
-        <w:rPr>
-          <w:sz w:val="24"/>
-          <w:szCs w:val="24"/>
-        </w:rPr>
-        <w:t>ID</w:t>
-      </w:r>
-    </w:p>
-    <w:p>
-      <w:pPr>
-        <w:pStyle w:val="ListParagraph"/>
-        <w:numPr>
-          <w:ilvl w:val="1"/>
-          <w:numId w:val="1"/>
-        </w:numPr>
-        <w:rPr>
-          <w:sz w:val="24"/>
-          <w:szCs w:val="24"/>
-        </w:rPr>
-      </w:pPr>
-      <w:r>
-        <w:rPr>
-          <w:sz w:val="24"/>
-          <w:szCs w:val="24"/>
-        </w:rPr>
-        <w:t>Inner text/HTML</w:t>
-      </w:r>
-    </w:p>
-    <w:p>
-      <w:pPr>
-        <w:pStyle w:val="ListParagraph"/>
-        <w:numPr>
-          <w:ilvl w:val="0"/>
-          <w:numId w:val="1"/>
-        </w:numPr>
-        <w:rPr>
-          <w:sz w:val="24"/>
-          <w:szCs w:val="24"/>
-        </w:rPr>
-      </w:pPr>
-      <w:r>
-        <w:rPr>
-          <w:sz w:val="24"/>
-          <w:szCs w:val="24"/>
-        </w:rPr>
-        <w:t>Saving as text</w:t>
-      </w:r>
-    </w:p>
-    <w:p>
-      <w:pPr>
-        <w:pStyle w:val="ListParagraph"/>
-        <w:numPr>
-          <w:ilvl w:val="0"/>
-          <w:numId w:val="1"/>
-        </w:numPr>
-        <w:rPr>
-          <w:sz w:val="24"/>
-          <w:szCs w:val="24"/>
-        </w:rPr>
-      </w:pPr>
-      <w:r>
-        <w:rPr>
-          <w:sz w:val="24"/>
-          <w:szCs w:val="24"/>
-        </w:rPr>
-        <w:t>Viewing in page inspector</w:t>
-      </w:r>
-    </w:p>
-    <w:p>
-      <w:pPr>
-        <w:pStyle w:val="ListParagraph"/>
-        <w:numPr>
-          <w:ilvl w:val="0"/>
-          <w:numId w:val="1"/>
-        </w:numPr>
-        <w:rPr>
-          <w:sz w:val="24"/>
-          <w:szCs w:val="24"/>
-        </w:rPr>
-      </w:pPr>
-      <w:r>
-        <w:rPr>
-          <w:sz w:val="24"/>
-          <w:szCs w:val="24"/>
-        </w:rPr>
-        <w:t>Beautiful Soup</w:t>
-      </w:r>
-    </w:p>
-    <w:p>
-      <w:pPr>
-        <w:pStyle w:val="ListParagraph"/>
-        <w:numPr>
-          <w:ilvl w:val="1"/>
-          <w:numId w:val="1"/>
-        </w:numPr>
-        <w:rPr>
-          <w:sz w:val="24"/>
-          <w:szCs w:val="24"/>
-        </w:rPr>
-      </w:pPr>
-      <w:r>
-        <w:rPr>
-          <w:sz w:val="24"/>
-          <w:szCs w:val="24"/>
-        </w:rPr>
-        <w:lastRenderedPageBreak/>
-        <w:t>Contents</w:t>
-      </w:r>
-    </w:p>
-    <w:p>
-      <w:pPr>
-        <w:pStyle w:val="ListParagraph"/>
-        <w:numPr>
-          <w:ilvl w:val="1"/>
-          <w:numId w:val="1"/>
-        </w:numPr>
-        <w:rPr>
-          <w:sz w:val="24"/>
-          <w:szCs w:val="24"/>
-        </w:rPr>
-      </w:pPr>
-      <w:r>
-        <w:rPr>
-          <w:sz w:val="24"/>
-          <w:szCs w:val="24"/>
-        </w:rPr>
-        <w:t>get</w:t>
-      </w:r>
-    </w:p>
-    <w:p>
-      <w:pPr>
-        <w:pStyle w:val="ListParagraph"/>
-        <w:numPr>
-          <w:ilvl w:val="0"/>
-          <w:numId w:val="1"/>
-        </w:numPr>
-        <w:rPr>
-          <w:sz w:val="24"/>
-          <w:szCs w:val="24"/>
-        </w:rPr>
-      </w:pPr>
-      <w:r>
-        <w:rPr>
-          <w:sz w:val="24"/>
-          <w:szCs w:val="24"/>
-        </w:rPr>
-        <w:t>Moving data from Beautiful Soup to Pandas</w:t>
-      </w:r>
-    </w:p>
-    <w:p>
-      <w:pPr>
-        <w:pStyle w:val="ListParagraph"/>
-        <w:ind w:left="1080"/>
-        <w:rPr>
-          <w:sz w:val="24"/>
-          <w:szCs w:val="24"/>
-        </w:rPr>
-      </w:pPr>
-      <w:r>
-        <w:rPr>
-          <w:sz w:val="24"/>
-          <w:szCs w:val="24"/>
-        </w:rPr>
-        <w:t>(Expand into scraping)?</w:t>
-      </w:r>
-    </w:p>
-    <w:p>
-      <w:pPr>
-        <w:rPr>
-          <w:sz w:val="24"/>
-          <w:szCs w:val="24"/>
-        </w:rPr>
-      </w:pPr>
-      <w:r>
-        <w:rPr>
-          <w:sz w:val="24"/>
-          <w:szCs w:val="24"/>
-        </w:rPr>
-        <w:t xml:space="preserve">Module 12: Putting it All Together (30 minutes lecture, </w:t>
-      </w:r>
-      <w:proofErr w:type="gramStart"/>
-      <w:r>
-        <w:rPr>
-          <w:sz w:val="24"/>
-          <w:szCs w:val="24"/>
-        </w:rPr>
-        <w:t>2 hour</w:t>
-      </w:r>
-      <w:proofErr w:type="gramEnd"/>
-      <w:r>
-        <w:rPr>
-          <w:sz w:val="24"/>
-          <w:szCs w:val="24"/>
-        </w:rPr>
         <w:t xml:space="preserve"> final project/test)</w:t>
       </w:r>
     </w:p>
@@ -4739,26 +4790,6 @@
           <w:szCs w:val="24"/>
         </w:rPr>
         <w:t>Excel will feel easier.  Use Python anyway.</w:t>
-      </w:r>
-    </w:p>
-    <w:p>
-      <w:pPr>
-        <w:pStyle w:val="ListParagraph"/>
-        <w:numPr>
-          <w:ilvl w:val="0"/>
-          <w:numId w:val="1"/>
-        </w:numPr>
-        <w:rPr>
-          <w:sz w:val="24"/>
-          <w:szCs w:val="24"/>
-        </w:rPr>
-      </w:pPr>
-      <w:r>
-        <w:rPr>
-          <w:sz w:val="24"/>
-          <w:szCs w:val="24"/>
-        </w:rPr>
-        <w:t>Data Analyst position (minus SQL)</w:t>
       </w:r>
     </w:p>
     <w:p>
@@ -6124,15 +6155,6 @@
 </file>
 
 <file path=customXml/item1.xml><?xml version="1.0" encoding="utf-8"?>
-<?mso-contentType ?>
-<FormTemplates xmlns="http://schemas.microsoft.com/sharepoint/v3/contenttype/forms">
-  <Display>DocumentLibraryForm</Display>
-  <Edit>DocumentLibraryForm</Edit>
-  <New>DocumentLibraryForm</New>
-</FormTemplates>
-</file>
-
-<file path=customXml/item2.xml><?xml version="1.0" encoding="utf-8"?>
 <ct:contentTypeSchema xmlns:ct="http://schemas.microsoft.com/office/2006/metadata/contentType" xmlns:ma="http://schemas.microsoft.com/office/2006/metadata/properties/metaAttributes" ct:_="" ma:_="" ma:contentTypeName="Document" ma:contentTypeID="0x0101006BF136C6A6E759429FBEC1CA396DC4C2" ma:contentTypeVersion="0" ma:contentTypeDescription="Create a new document." ma:contentTypeScope="" ma:versionID="cad1dd21dbe938d69578e0da28462cee">
   <xsd:schema xmlns:xsd="http://www.w3.org/2001/XMLSchema" xmlns:xs="http://www.w3.org/2001/XMLSchema" xmlns:p="http://schemas.microsoft.com/office/2006/metadata/properties" targetNamespace="http://schemas.microsoft.com/office/2006/metadata/properties" ma:root="true" ma:fieldsID="1b05d82d297216baf5b26c55225140df">
     <xsd:element name="properties">
@@ -6246,6 +6268,15 @@
 </ct:contentTypeSchema>
 </file>
 
+<file path=customXml/item2.xml><?xml version="1.0" encoding="utf-8"?>
+<?mso-contentType ?>
+<FormTemplates xmlns="http://schemas.microsoft.com/sharepoint/v3/contenttype/forms">
+  <Display>DocumentLibraryForm</Display>
+  <Edit>DocumentLibraryForm</Edit>
+  <New>DocumentLibraryForm</New>
+</FormTemplates>
+</file>
+
 <file path=customXml/item3.xml><?xml version="1.0" encoding="utf-8"?>
 <p:properties xmlns:p="http://schemas.microsoft.com/office/2006/metadata/properties" xmlns:xsi="http://www.w3.org/2001/XMLSchema-instance" xmlns:pc="http://schemas.microsoft.com/office/infopath/2007/PartnerControls">
   <documentManagement/>
@@ -6253,14 +6284,6 @@
 </file>
 
 <file path=customXml/itemProps1.xml><?xml version="1.0" encoding="utf-8"?>
-<ds:datastoreItem xmlns:ds="http://schemas.openxmlformats.org/officeDocument/2006/customXml" ds:itemID="{2D192616-88EA-4552-9DCC-3D61FE3EFBDA}">
-  <ds:schemaRefs>
-    <ds:schemaRef ds:uri="http://schemas.microsoft.com/sharepoint/v3/contenttype/forms"/>
-  </ds:schemaRefs>
-</ds:datastoreItem>
-</file>
-
-<file path=customXml/itemProps2.xml><?xml version="1.0" encoding="utf-8"?>
 <ds:datastoreItem xmlns:ds="http://schemas.openxmlformats.org/officeDocument/2006/customXml" ds:itemID="{B024F416-44EA-4EA4-B23E-CA8B870BCAB3}">
   <ds:schemaRefs>
     <ds:schemaRef ds:uri="http://schemas.microsoft.com/office/2006/metadata/contentType"/>
@@ -6276,6 +6299,14 @@
 </ds:datastoreItem>
 </file>
 
+<file path=customXml/itemProps2.xml><?xml version="1.0" encoding="utf-8"?>
+<ds:datastoreItem xmlns:ds="http://schemas.openxmlformats.org/officeDocument/2006/customXml" ds:itemID="{2D192616-88EA-4552-9DCC-3D61FE3EFBDA}">
+  <ds:schemaRefs>
+    <ds:schemaRef ds:uri="http://schemas.microsoft.com/sharepoint/v3/contenttype/forms"/>
+  </ds:schemaRefs>
+</ds:datastoreItem>
+</file>
+
 <file path=customXml/itemProps3.xml><?xml version="1.0" encoding="utf-8"?>
 <ds:datastoreItem xmlns:ds="http://schemas.openxmlformats.org/officeDocument/2006/customXml" ds:itemID="{3EF3F27F-44A9-458B-B8E1-E24B0157AA46}">
   <ds:schemaRefs>

</xml_diff>